<commit_message>
Requires 100 tweets file
</commit_message>
<xml_diff>
--- a/Final Project.docx
+++ b/Final Project.docx
@@ -1,6 +1,6 @@
 
 <file path=word/document.xml><?xml version="1.0" encoding="utf-8"?>
-<w:document xmlns:wpc="http://schemas.microsoft.com/office/word/2010/wordprocessingCanvas" xmlns:mo="http://schemas.microsoft.com/office/mac/office/2008/main" xmlns:mc="http://schemas.openxmlformats.org/markup-compatibility/2006" xmlns:mv="urn:schemas-microsoft-com:mac:vml" xmlns:o="urn:schemas-microsoft-com:office:office" xmlns:r="http://schemas.openxmlformats.org/officeDocument/2006/relationships" xmlns:m="http://schemas.openxmlformats.org/officeDocument/2006/math" xmlns:v="urn:schemas-microsoft-com:vml" xmlns:wp14="http://schemas.microsoft.com/office/word/2010/wordprocessingDrawing" xmlns:wp="http://schemas.openxmlformats.org/drawingml/2006/wordprocessingDrawing" xmlns:w10="urn:schemas-microsoft-com:office:word" xmlns:w="http://schemas.openxmlformats.org/wordprocessingml/2006/main" xmlns:w14="http://schemas.microsoft.com/office/word/2010/wordml" xmlns:w15="http://schemas.microsoft.com/office/word/2012/wordml" xmlns:wpg="http://schemas.microsoft.com/office/word/2010/wordprocessingGroup" xmlns:wpi="http://schemas.microsoft.com/office/word/2010/wordprocessingInk" xmlns:wne="http://schemas.microsoft.com/office/word/2006/wordml" xmlns:wps="http://schemas.microsoft.com/office/word/2010/wordprocessingShape" mc:Ignorable="w14 w15 wp14">
+<w:document xmlns:wpc="http://schemas.microsoft.com/office/word/2010/wordprocessingCanvas" xmlns:mc="http://schemas.openxmlformats.org/markup-compatibility/2006" xmlns:o="urn:schemas-microsoft-com:office:office" xmlns:r="http://schemas.openxmlformats.org/officeDocument/2006/relationships" xmlns:m="http://schemas.openxmlformats.org/officeDocument/2006/math" xmlns:v="urn:schemas-microsoft-com:vml" xmlns:wp14="http://schemas.microsoft.com/office/word/2010/wordprocessingDrawing" xmlns:wp="http://schemas.openxmlformats.org/drawingml/2006/wordprocessingDrawing" xmlns:w10="urn:schemas-microsoft-com:office:word" xmlns:w="http://schemas.openxmlformats.org/wordprocessingml/2006/main" xmlns:w14="http://schemas.microsoft.com/office/word/2010/wordml" xmlns:wpg="http://schemas.microsoft.com/office/word/2010/wordprocessingGroup" xmlns:wpi="http://schemas.microsoft.com/office/word/2010/wordprocessingInk" xmlns:wne="http://schemas.microsoft.com/office/word/2006/wordml" xmlns:wps="http://schemas.microsoft.com/office/word/2010/wordprocessingShape" mc:Ignorable="w14 wp14">
   <w:body>
     <w:p>
       <w:pPr>
@@ -40,7 +40,13 @@
     </w:p>
     <w:p>
       <w:r>
-        <w:t>Four things, to GitHub via a pull request.</w:t>
+        <w:t>F</w:t>
+      </w:r>
+      <w:r>
+        <w:t>ive</w:t>
+      </w:r>
+      <w:r>
+        <w:t xml:space="preserve"> things, to GitHub via a pull request.</w:t>
       </w:r>
     </w:p>
     <w:p>
@@ -60,7 +66,19 @@
         <w:rPr>
           <w:b/>
         </w:rPr>
-        <w:t>1-page</w:t>
+        <w:t>1</w:t>
+      </w:r>
+      <w:r>
+        <w:rPr>
+          <w:b/>
+        </w:rPr>
+        <w:t xml:space="preserve"> to 2</w:t>
+      </w:r>
+      <w:r>
+        <w:rPr>
+          <w:b/>
+        </w:rPr>
+        <w:t>-page</w:t>
       </w:r>
       <w:r>
         <w:t xml:space="preserve"> executive summary which reports your question, analysis, and results </w:t>
@@ -202,12 +220,80 @@
         <w:t>3</w:t>
       </w:r>
       <w:r>
-        <w:t>)  A .csv or .txt file containing your parsed data for analysis in R.</w:t>
+        <w:t xml:space="preserve">)  </w:t>
+      </w:r>
+      <w:r>
+        <w:t>A .csv or .txt file containing the data from 100 tweets, along with</w:t>
+      </w:r>
+      <w:r>
+        <w:t xml:space="preserve"> any variables you computed about the tweets (such as sentiment score or number of exclamation points).</w:t>
       </w:r>
     </w:p>
     <w:p>
+      <w:pPr>
+        <w:pStyle w:val="ListParagraph"/>
+        <w:numPr>
+          <w:ilvl w:val="0"/>
+          <w:numId w:val="8"/>
+        </w:numPr>
+      </w:pPr>
+      <w:r>
+        <w:t>You should do a sanity check on this output.  For example, i</w:t>
+      </w:r>
+      <w:r>
+        <w:t>f you searched for tweets containing the phrase “data science”, there should not be any tweets with the word “data” but no “science.”</w:t>
+      </w:r>
+      <w:r>
+        <w:t xml:space="preserve">  If you excluded tweets by @McDonalds, there should not be any tweets by @McDonalds.</w:t>
+      </w:r>
+    </w:p>
+    <w:p>
+      <w:pPr>
+        <w:pStyle w:val="ListParagraph"/>
+        <w:numPr>
+          <w:ilvl w:val="0"/>
+          <w:numId w:val="8"/>
+        </w:numPr>
+      </w:pPr>
+      <w:r>
+        <w:t>The point of this file is to allow us to do a sanity check on your data and the variables you computed.</w:t>
+      </w:r>
+    </w:p>
+    <w:p>
       <w:r>
         <w:t>4</w:t>
+      </w:r>
+      <w:r>
+        <w:t>)  A .csv or .txt file containing your parsed data for analysis in R.</w:t>
+      </w:r>
+    </w:p>
+    <w:p>
+      <w:pPr>
+        <w:pStyle w:val="ListParagraph"/>
+        <w:numPr>
+          <w:ilvl w:val="0"/>
+          <w:numId w:val="8"/>
+        </w:numPr>
+      </w:pPr>
+      <w:r>
+        <w:t>The point of this file is to allow us to check that the format of your output file matches what your Python code produces, and what your R code reads in.  So, if you have lots of data (that’s great!), we encourage you to truncate this file to the first 1000 lines of data, rather than creating a .zip file with all of the data.</w:t>
+      </w:r>
+    </w:p>
+    <w:p>
+      <w:pPr>
+        <w:pStyle w:val="ListParagraph"/>
+        <w:numPr>
+          <w:ilvl w:val="0"/>
+          <w:numId w:val="8"/>
+        </w:numPr>
+      </w:pPr>
+      <w:r>
+        <w:t>If the data you read into R matched the format of your data file for part 3, you may omit this.</w:t>
+      </w:r>
+    </w:p>
+    <w:p>
+      <w:r>
+        <w:t>5</w:t>
       </w:r>
       <w:r>
         <w:t>)</w:t>
@@ -239,10 +325,16 @@
         <w:ind w:left="720"/>
       </w:pPr>
       <w:r>
-        <w:t xml:space="preserve">It can be a .r file, or a .docx or .pdf file generated from R Markdown. </w:t>
-      </w:r>
-      <w:r>
-        <w:t xml:space="preserve">  R Markdown is super cool.</w:t>
+        <w:t xml:space="preserve">You are encouraged to submit a .pdf </w:t>
+      </w:r>
+      <w:r>
+        <w:t xml:space="preserve">file generated from R Markdown. </w:t>
+      </w:r>
+      <w:r>
+        <w:t xml:space="preserve">  </w:t>
+      </w:r>
+      <w:r>
+        <w:t>Alternatively, a .r file is also acceptable.</w:t>
       </w:r>
     </w:p>
     <w:p>
@@ -255,10 +347,28 @@
         <w:ind w:left="720"/>
       </w:pPr>
       <w:r>
-        <w:t>R output from hypothesis tests should be included as comme</w:t>
-      </w:r>
-      <w:r>
-        <w:t>nts.</w:t>
+        <w:t xml:space="preserve">R output from hypothesis tests should be included as </w:t>
+      </w:r>
+      <w:r>
+        <w:t>results in your .</w:t>
+      </w:r>
+      <w:r>
+        <w:t>pdf file generated from R Markdown</w:t>
+      </w:r>
+      <w:r>
+        <w:t xml:space="preserve">, or as </w:t>
+      </w:r>
+      <w:r>
+        <w:t>comme</w:t>
+      </w:r>
+      <w:r>
+        <w:t>nts</w:t>
+      </w:r>
+      <w:r>
+        <w:t xml:space="preserve"> in your .r file</w:t>
+      </w:r>
+      <w:r>
+        <w:t>.</w:t>
       </w:r>
     </w:p>
     <w:p>
@@ -301,54 +411,7 @@
           <w:rFonts w:ascii="Calibri" w:eastAsia="Times New Roman" w:hAnsi="Calibri" w:cs="Times New Roman"/>
           <w:color w:val="000000"/>
         </w:rPr>
-        <w:t>Large data files (over 50 MB or so) may be put in a zipped folder--but please don’t put code files/executive summary there.</w:t>
-      </w:r>
-    </w:p>
-    <w:p>
-      <w:pPr>
-        <w:pStyle w:val="ListParagraph"/>
-        <w:numPr>
-          <w:ilvl w:val="0"/>
-          <w:numId w:val="7"/>
-        </w:numPr>
-        <w:rPr>
-          <w:rFonts w:ascii="Times New Roman" w:eastAsia="Times New Roman" w:hAnsi="Times New Roman" w:cs="Times New Roman"/>
-          <w:sz w:val="24"/>
-          <w:szCs w:val="24"/>
-        </w:rPr>
-      </w:pPr>
-      <w:r>
-        <w:rPr>
-          <w:rFonts w:ascii="Calibri" w:eastAsia="Times New Roman" w:hAnsi="Calibri" w:cs="Times New Roman"/>
-          <w:color w:val="000000"/>
-        </w:rPr>
         <w:t>Read the feedback on your final project proposal.</w:t>
-      </w:r>
-      <w:bookmarkStart w:id="0" w:name="_GoBack"/>
-      <w:bookmarkEnd w:id="0"/>
-    </w:p>
-    <w:p>
-      <w:pPr>
-        <w:pStyle w:val="ListParagraph"/>
-        <w:numPr>
-          <w:ilvl w:val="0"/>
-          <w:numId w:val="7"/>
-        </w:numPr>
-        <w:rPr>
-          <w:rFonts w:ascii="Times New Roman" w:eastAsia="Times New Roman" w:hAnsi="Times New Roman" w:cs="Times New Roman"/>
-          <w:sz w:val="24"/>
-          <w:szCs w:val="24"/>
-        </w:rPr>
-      </w:pPr>
-      <w:r>
-        <w:rPr>
-          <w:rFonts w:ascii="Arial" w:eastAsia="Times New Roman" w:hAnsi="Arial" w:cs="Arial"/>
-          <w:color w:val="000000"/>
-          <w:sz w:val="20"/>
-          <w:szCs w:val="20"/>
-          <w:shd w:val="clear" w:color="auto" w:fill="FFFFFF"/>
-        </w:rPr>
-        <w:t>If you are gathering data about a company, please consider saving twitter usernames along with whatever other information you save (e.g. tweet text or hashtags).  This way, if you want to filter out or focus on specific users in some way, you have the data.  There's no real way to go back and repeat a search, since the week window for tweet availability is moving</w:t>
       </w:r>
     </w:p>
     <w:p>
@@ -360,7 +423,7 @@
         </w:rPr>
         <w:sectPr>
           <w:pgSz w:w="12240" w:h="15840"/>
-          <w:pgMar w:top="1440" w:right="1440" w:bottom="1440" w:left="1440" w:header="720" w:footer="720" w:gutter="0"/>
+          <w:pgMar w:top="720" w:right="720" w:bottom="720" w:left="720" w:header="720" w:footer="720" w:gutter="0"/>
           <w:cols w:space="720"/>
           <w:docGrid w:linePitch="360"/>
         </w:sectPr>
@@ -375,7 +438,13 @@
         <w:rPr>
           <w:rStyle w:val="Strong"/>
         </w:rPr>
-        <w:t xml:space="preserve">two </w:t>
+        <w:t>three</w:t>
+      </w:r>
+      <w:r>
+        <w:rPr>
+          <w:rStyle w:val="Strong"/>
+        </w:rPr>
+        <w:t xml:space="preserve"> </w:t>
       </w:r>
       <w:r>
         <w:rPr>
@@ -383,6 +452,14 @@
         </w:rPr>
         <w:t>pages</w:t>
       </w:r>
+      <w:r>
+        <w:rPr>
+          <w:rStyle w:val="Strong"/>
+        </w:rPr>
+        <w:t>.</w:t>
+      </w:r>
+      <w:bookmarkStart w:id="0" w:name="_GoBack"/>
+      <w:bookmarkEnd w:id="0"/>
     </w:p>
     <w:p>
       <w:pPr>
@@ -478,10 +555,7 @@
               <w:contextualSpacing w:val="0"/>
             </w:pPr>
             <w:r>
-              <w:t>Summary is one page (not including figures), with figures possibly pushing text onto a second page</w:t>
-            </w:r>
-            <w:r>
-              <w:t>.</w:t>
+              <w:t>1-2 pages</w:t>
             </w:r>
           </w:p>
         </w:tc>
@@ -619,6 +693,31 @@
               <w:t>Includes at least 1 hypothesis test, and the conclusion is explained correctly and in a non-technical way.</w:t>
             </w:r>
           </w:p>
+          <w:p>
+            <w:pPr>
+              <w:pStyle w:val="ListParagraph"/>
+              <w:numPr>
+                <w:ilvl w:val="1"/>
+                <w:numId w:val="2"/>
+              </w:numPr>
+              <w:spacing w:after="160"/>
+              <w:ind w:left="805"/>
+              <w:contextualSpacing w:val="0"/>
+            </w:pPr>
+            <w:r>
+              <w:t xml:space="preserve">Does </w:t>
+            </w:r>
+            <w:r>
+              <w:rPr>
+                <w:b/>
+              </w:rPr>
+              <w:t>not</w:t>
+            </w:r>
+            <w:r>
+              <w:t xml:space="preserve"> include R output from hypothesis tests.  That’s too technical for an executive summary.</w:t>
+            </w:r>
+          </w:p>
+          <w:p/>
         </w:tc>
       </w:tr>
       <w:tr>
@@ -670,38 +769,53 @@
             <w:r>
               <w:t xml:space="preserve">.  </w:t>
             </w:r>
-            <w:r>
-              <w:br/>
-            </w:r>
-            <w:r>
-              <w:t>(Note:  You may include tables if appropriate, but tables are not graphs.)</w:t>
-            </w:r>
           </w:p>
           <w:p>
             <w:pPr>
               <w:pStyle w:val="ListParagraph"/>
               <w:numPr>
-                <w:ilvl w:val="0"/>
+                <w:ilvl w:val="1"/>
                 <w:numId w:val="2"/>
               </w:numPr>
               <w:spacing w:after="160"/>
-              <w:ind w:left="162" w:hanging="180"/>
+              <w:ind w:left="805"/>
               <w:contextualSpacing w:val="0"/>
             </w:pPr>
             <w:r>
-              <w:t xml:space="preserve">Does </w:t>
-            </w:r>
-            <w:r>
-              <w:rPr>
-                <w:b/>
-              </w:rPr>
-              <w:t>not</w:t>
-            </w:r>
-            <w:r>
-              <w:t xml:space="preserve"> include </w:t>
-            </w:r>
-            <w:r>
-              <w:t>R output from hypothesis tests.  That’s too technical for an executive summary.</w:t>
+              <w:t>You may include tables if appropri</w:t>
+            </w:r>
+            <w:r>
+              <w:t>ate, but tables are not graphs.</w:t>
+            </w:r>
+          </w:p>
+          <w:p>
+            <w:pPr>
+              <w:pStyle w:val="ListParagraph"/>
+              <w:numPr>
+                <w:ilvl w:val="1"/>
+                <w:numId w:val="2"/>
+              </w:numPr>
+              <w:spacing w:after="160"/>
+              <w:ind w:left="805"/>
+              <w:contextualSpacing w:val="0"/>
+            </w:pPr>
+            <w:r>
+              <w:t>Pie charts and word clouds may be included, but they do not count toward the 1 graph minimum.</w:t>
+            </w:r>
+          </w:p>
+          <w:p>
+            <w:pPr>
+              <w:pStyle w:val="ListParagraph"/>
+              <w:numPr>
+                <w:ilvl w:val="1"/>
+                <w:numId w:val="2"/>
+              </w:numPr>
+              <w:spacing w:after="160"/>
+              <w:ind w:left="805"/>
+              <w:contextualSpacing w:val="0"/>
+            </w:pPr>
+            <w:r>
+              <w:t>If you are making your figure(s) in R, you are strongly encouraged to use ggformula.</w:t>
             </w:r>
           </w:p>
           <w:p>
@@ -854,6 +968,7 @@
               </w:rPr>
             </w:pPr>
             <w:r>
+              <w:lastRenderedPageBreak/>
               <w:br w:type="page"/>
             </w:r>
             <w:r>
@@ -928,7 +1043,10 @@
         <w:pStyle w:val="Heading2"/>
       </w:pPr>
       <w:r>
-        <w:t>Parsed Data file</w:t>
+        <w:t>Data file</w:t>
+      </w:r>
+      <w:r>
+        <w:t>s</w:t>
       </w:r>
       <w:r>
         <w:t xml:space="preserve"> (10 points)</w:t>
@@ -981,7 +1099,7 @@
       </w:tr>
       <w:tr>
         <w:trPr>
-          <w:trHeight w:val="2284"/>
+          <w:trHeight w:val="1439"/>
         </w:trPr>
         <w:tc>
           <w:tcPr>
@@ -1050,6 +1168,86 @@
               <w:t>Format is consistent with R code (no editing by hand is necessary to run R code for this data file).</w:t>
             </w:r>
           </w:p>
+        </w:tc>
+      </w:tr>
+      <w:tr>
+        <w:trPr>
+          <w:trHeight w:val="2284"/>
+        </w:trPr>
+        <w:tc>
+          <w:tcPr>
+            <w:tcW w:w="2358" w:type="dxa"/>
+          </w:tcPr>
+          <w:p>
+            <w:pPr>
+              <w:rPr>
+                <w:b/>
+              </w:rPr>
+            </w:pPr>
+            <w:r>
+              <w:rPr>
+                <w:b/>
+              </w:rPr>
+              <w:t>100 tweets file</w:t>
+            </w:r>
+          </w:p>
+        </w:tc>
+        <w:tc>
+          <w:tcPr>
+            <w:tcW w:w="10748" w:type="dxa"/>
+          </w:tcPr>
+          <w:p>
+            <w:pPr>
+              <w:pStyle w:val="ListParagraph"/>
+              <w:numPr>
+                <w:ilvl w:val="0"/>
+                <w:numId w:val="8"/>
+              </w:numPr>
+              <w:spacing w:line="259" w:lineRule="auto"/>
+              <w:ind w:left="162" w:hanging="180"/>
+            </w:pPr>
+            <w:r>
+              <w:t>Includes username, text of tweet, any other variables you gathered that you used in your analysis, and any variables you computed.</w:t>
+            </w:r>
+          </w:p>
+          <w:p>
+            <w:pPr>
+              <w:pStyle w:val="ListParagraph"/>
+              <w:spacing w:line="259" w:lineRule="auto"/>
+              <w:ind w:left="162"/>
+            </w:pPr>
+          </w:p>
+          <w:p>
+            <w:pPr>
+              <w:pStyle w:val="ListParagraph"/>
+              <w:numPr>
+                <w:ilvl w:val="0"/>
+                <w:numId w:val="8"/>
+              </w:numPr>
+              <w:spacing w:line="259" w:lineRule="auto"/>
+              <w:ind w:left="162" w:hanging="180"/>
+            </w:pPr>
+            <w:r>
+              <w:t xml:space="preserve">Do a sanity check on your data.  </w:t>
+            </w:r>
+            <w:r>
+              <w:t>For example, i</w:t>
+            </w:r>
+            <w:r>
+              <w:t>f you searched for tweets containing the phrase “data science”, there should not be any tweets with the word “data” but no “science.”</w:t>
+            </w:r>
+            <w:r>
+              <w:t xml:space="preserve">  </w:t>
+            </w:r>
+            <w:r>
+              <w:t>If you excluded tweets by @McDonalds, there should not be any tweets by @McDonalds.</w:t>
+            </w:r>
+          </w:p>
+          <w:p>
+            <w:pPr>
+              <w:spacing w:line="259" w:lineRule="auto"/>
+            </w:pPr>
+          </w:p>
           <w:p>
             <w:pPr>
               <w:pStyle w:val="ListParagraph"/>
@@ -1057,12 +1255,18 @@
                 <w:ilvl w:val="0"/>
                 <w:numId w:val="2"/>
               </w:numPr>
-              <w:spacing w:after="160"/>
+              <w:spacing w:line="259" w:lineRule="auto"/>
               <w:ind w:left="160" w:hanging="180"/>
               <w:contextualSpacing w:val="0"/>
             </w:pPr>
             <w:r>
-              <w:t>Do a sanity check on your data.  If you say you searched for tweets containing the phrase “data science”, there should not be any tweets with the word “data” but no “science.”</w:t>
+              <w:t xml:space="preserve">Do a sanity check on the variables you computed.  </w:t>
+            </w:r>
+            <w:r>
+              <w:t>For example, i</w:t>
+            </w:r>
+            <w:r>
+              <w:t>f you counted exclamation points, the value of the number should match the number exclamation points displayed in the tweet.  If you did a sentiment analysis, the tweets that are classified as having positive sentiment should (in general) be more positive than the tweets that are classified as having negative sentiment.</w:t>
             </w:r>
           </w:p>
         </w:tc>
@@ -1183,6 +1387,7 @@
               <w:contextualSpacing w:val="0"/>
             </w:pPr>
             <w:r>
+              <w:lastRenderedPageBreak/>
               <w:t>Code is consistent with analyses described in the executive summary</w:t>
             </w:r>
             <w:r>
@@ -1201,6 +1406,7 @@
               <w:contextualSpacing w:val="0"/>
             </w:pPr>
             <w:r>
+              <w:lastRenderedPageBreak/>
               <w:t>Clean, final version of code:  When run by the reader, code produces no error messages, and all output is relevant to the analysis in the executive summary</w:t>
             </w:r>
             <w:r>
@@ -1312,7 +1518,7 @@
 </file>
 
 <file path=word/numbering.xml><?xml version="1.0" encoding="utf-8"?>
-<w:numbering xmlns:wpc="http://schemas.microsoft.com/office/word/2010/wordprocessingCanvas" xmlns:mo="http://schemas.microsoft.com/office/mac/office/2008/main" xmlns:mc="http://schemas.openxmlformats.org/markup-compatibility/2006" xmlns:mv="urn:schemas-microsoft-com:mac:vml" xmlns:o="urn:schemas-microsoft-com:office:office" xmlns:r="http://schemas.openxmlformats.org/officeDocument/2006/relationships" xmlns:m="http://schemas.openxmlformats.org/officeDocument/2006/math" xmlns:v="urn:schemas-microsoft-com:vml" xmlns:wp14="http://schemas.microsoft.com/office/word/2010/wordprocessingDrawing" xmlns:wp="http://schemas.openxmlformats.org/drawingml/2006/wordprocessingDrawing" xmlns:w10="urn:schemas-microsoft-com:office:word" xmlns:w="http://schemas.openxmlformats.org/wordprocessingml/2006/main" xmlns:w14="http://schemas.microsoft.com/office/word/2010/wordml" xmlns:w15="http://schemas.microsoft.com/office/word/2012/wordml" xmlns:wpg="http://schemas.microsoft.com/office/word/2010/wordprocessingGroup" xmlns:wpi="http://schemas.microsoft.com/office/word/2010/wordprocessingInk" xmlns:wne="http://schemas.microsoft.com/office/word/2006/wordml" xmlns:wps="http://schemas.microsoft.com/office/word/2010/wordprocessingShape" mc:Ignorable="w14 w15 wp14">
+<w:numbering xmlns:wpc="http://schemas.microsoft.com/office/word/2010/wordprocessingCanvas" xmlns:mc="http://schemas.openxmlformats.org/markup-compatibility/2006" xmlns:o="urn:schemas-microsoft-com:office:office" xmlns:r="http://schemas.openxmlformats.org/officeDocument/2006/relationships" xmlns:m="http://schemas.openxmlformats.org/officeDocument/2006/math" xmlns:v="urn:schemas-microsoft-com:vml" xmlns:wp14="http://schemas.microsoft.com/office/word/2010/wordprocessingDrawing" xmlns:wp="http://schemas.openxmlformats.org/drawingml/2006/wordprocessingDrawing" xmlns:w10="urn:schemas-microsoft-com:office:word" xmlns:w="http://schemas.openxmlformats.org/wordprocessingml/2006/main" xmlns:w14="http://schemas.microsoft.com/office/word/2010/wordml" xmlns:wpg="http://schemas.microsoft.com/office/word/2010/wordprocessingGroup" xmlns:wpi="http://schemas.microsoft.com/office/word/2010/wordprocessingInk" xmlns:wne="http://schemas.microsoft.com/office/word/2006/wordml" xmlns:wps="http://schemas.microsoft.com/office/word/2010/wordprocessingShape" mc:Ignorable="w14 wp14">
   <w:abstractNum w:abstractNumId="0">
     <w:nsid w:val="2C9342B7"/>
     <w:multiLevelType w:val="hybridMultilevel"/>
@@ -1992,6 +2198,119 @@
     </w:lvl>
   </w:abstractNum>
   <w:abstractNum w:abstractNumId="6">
+    <w:nsid w:val="723E0E8B"/>
+    <w:multiLevelType w:val="hybridMultilevel"/>
+    <w:tmpl w:val="5372B118"/>
+    <w:lvl w:ilvl="0" w:tplc="04090001">
+      <w:start w:val="1"/>
+      <w:numFmt w:val="bullet"/>
+      <w:lvlText w:val=""/>
+      <w:lvlJc w:val="left"/>
+      <w:pPr>
+        <w:ind w:left="720" w:hanging="360"/>
+      </w:pPr>
+      <w:rPr>
+        <w:rFonts w:ascii="Symbol" w:hAnsi="Symbol" w:hint="default"/>
+      </w:rPr>
+    </w:lvl>
+    <w:lvl w:ilvl="1" w:tplc="04090003" w:tentative="1">
+      <w:start w:val="1"/>
+      <w:numFmt w:val="bullet"/>
+      <w:lvlText w:val="o"/>
+      <w:lvlJc w:val="left"/>
+      <w:pPr>
+        <w:ind w:left="1440" w:hanging="360"/>
+      </w:pPr>
+      <w:rPr>
+        <w:rFonts w:ascii="Courier New" w:hAnsi="Courier New" w:cs="Courier New" w:hint="default"/>
+      </w:rPr>
+    </w:lvl>
+    <w:lvl w:ilvl="2" w:tplc="04090005" w:tentative="1">
+      <w:start w:val="1"/>
+      <w:numFmt w:val="bullet"/>
+      <w:lvlText w:val=""/>
+      <w:lvlJc w:val="left"/>
+      <w:pPr>
+        <w:ind w:left="2160" w:hanging="360"/>
+      </w:pPr>
+      <w:rPr>
+        <w:rFonts w:ascii="Wingdings" w:hAnsi="Wingdings" w:hint="default"/>
+      </w:rPr>
+    </w:lvl>
+    <w:lvl w:ilvl="3" w:tplc="04090001" w:tentative="1">
+      <w:start w:val="1"/>
+      <w:numFmt w:val="bullet"/>
+      <w:lvlText w:val=""/>
+      <w:lvlJc w:val="left"/>
+      <w:pPr>
+        <w:ind w:left="2880" w:hanging="360"/>
+      </w:pPr>
+      <w:rPr>
+        <w:rFonts w:ascii="Symbol" w:hAnsi="Symbol" w:hint="default"/>
+      </w:rPr>
+    </w:lvl>
+    <w:lvl w:ilvl="4" w:tplc="04090003" w:tentative="1">
+      <w:start w:val="1"/>
+      <w:numFmt w:val="bullet"/>
+      <w:lvlText w:val="o"/>
+      <w:lvlJc w:val="left"/>
+      <w:pPr>
+        <w:ind w:left="3600" w:hanging="360"/>
+      </w:pPr>
+      <w:rPr>
+        <w:rFonts w:ascii="Courier New" w:hAnsi="Courier New" w:cs="Courier New" w:hint="default"/>
+      </w:rPr>
+    </w:lvl>
+    <w:lvl w:ilvl="5" w:tplc="04090005" w:tentative="1">
+      <w:start w:val="1"/>
+      <w:numFmt w:val="bullet"/>
+      <w:lvlText w:val=""/>
+      <w:lvlJc w:val="left"/>
+      <w:pPr>
+        <w:ind w:left="4320" w:hanging="360"/>
+      </w:pPr>
+      <w:rPr>
+        <w:rFonts w:ascii="Wingdings" w:hAnsi="Wingdings" w:hint="default"/>
+      </w:rPr>
+    </w:lvl>
+    <w:lvl w:ilvl="6" w:tplc="04090001" w:tentative="1">
+      <w:start w:val="1"/>
+      <w:numFmt w:val="bullet"/>
+      <w:lvlText w:val=""/>
+      <w:lvlJc w:val="left"/>
+      <w:pPr>
+        <w:ind w:left="5040" w:hanging="360"/>
+      </w:pPr>
+      <w:rPr>
+        <w:rFonts w:ascii="Symbol" w:hAnsi="Symbol" w:hint="default"/>
+      </w:rPr>
+    </w:lvl>
+    <w:lvl w:ilvl="7" w:tplc="04090003" w:tentative="1">
+      <w:start w:val="1"/>
+      <w:numFmt w:val="bullet"/>
+      <w:lvlText w:val="o"/>
+      <w:lvlJc w:val="left"/>
+      <w:pPr>
+        <w:ind w:left="5760" w:hanging="360"/>
+      </w:pPr>
+      <w:rPr>
+        <w:rFonts w:ascii="Courier New" w:hAnsi="Courier New" w:cs="Courier New" w:hint="default"/>
+      </w:rPr>
+    </w:lvl>
+    <w:lvl w:ilvl="8" w:tplc="04090005" w:tentative="1">
+      <w:start w:val="1"/>
+      <w:numFmt w:val="bullet"/>
+      <w:lvlText w:val=""/>
+      <w:lvlJc w:val="left"/>
+      <w:pPr>
+        <w:ind w:left="6480" w:hanging="360"/>
+      </w:pPr>
+      <w:rPr>
+        <w:rFonts w:ascii="Wingdings" w:hAnsi="Wingdings" w:hint="default"/>
+      </w:rPr>
+    </w:lvl>
+  </w:abstractNum>
+  <w:abstractNum w:abstractNumId="7">
     <w:nsid w:val="7C470B41"/>
     <w:multiLevelType w:val="hybridMultilevel"/>
     <w:tmpl w:val="C2F0F2DC"/>
@@ -2117,7 +2436,7 @@
     <w:abstractNumId w:val="4"/>
   </w:num>
   <w:num w:numId="5">
-    <w:abstractNumId w:val="6"/>
+    <w:abstractNumId w:val="7"/>
   </w:num>
   <w:num w:numId="6">
     <w:abstractNumId w:val="3"/>
@@ -2125,11 +2444,14 @@
   <w:num w:numId="7">
     <w:abstractNumId w:val="0"/>
   </w:num>
+  <w:num w:numId="8">
+    <w:abstractNumId w:val="6"/>
+  </w:num>
 </w:numbering>
 </file>
 
 <file path=word/styles.xml><?xml version="1.0" encoding="utf-8"?>
-<w:styles xmlns:mc="http://schemas.openxmlformats.org/markup-compatibility/2006" xmlns:r="http://schemas.openxmlformats.org/officeDocument/2006/relationships" xmlns:w="http://schemas.openxmlformats.org/wordprocessingml/2006/main" xmlns:w14="http://schemas.microsoft.com/office/word/2010/wordml" xmlns:w15="http://schemas.microsoft.com/office/word/2012/wordml" mc:Ignorable="w14 w15">
+<w:styles xmlns:mc="http://schemas.openxmlformats.org/markup-compatibility/2006" xmlns:r="http://schemas.openxmlformats.org/officeDocument/2006/relationships" xmlns:w="http://schemas.openxmlformats.org/wordprocessingml/2006/main" xmlns:w14="http://schemas.microsoft.com/office/word/2010/wordml" mc:Ignorable="w14">
   <w:docDefaults>
     <w:rPrDefault>
       <w:rPr>
@@ -2145,377 +2467,147 @@
       </w:pPr>
     </w:pPrDefault>
   </w:docDefaults>
-  <w:latentStyles w:defLockedState="0" w:defUIPriority="99" w:defSemiHidden="0" w:defUnhideWhenUsed="0" w:defQFormat="0" w:count="382">
-    <w:lsdException w:name="Normal" w:uiPriority="0" w:qFormat="1"/>
-    <w:lsdException w:name="heading 1" w:uiPriority="9" w:qFormat="1"/>
-    <w:lsdException w:name="heading 2" w:semiHidden="1" w:uiPriority="9" w:unhideWhenUsed="1" w:qFormat="1"/>
-    <w:lsdException w:name="heading 3" w:semiHidden="1" w:uiPriority="9" w:unhideWhenUsed="1" w:qFormat="1"/>
-    <w:lsdException w:name="heading 4" w:semiHidden="1" w:uiPriority="9" w:unhideWhenUsed="1" w:qFormat="1"/>
-    <w:lsdException w:name="heading 5" w:semiHidden="1" w:uiPriority="9" w:unhideWhenUsed="1" w:qFormat="1"/>
-    <w:lsdException w:name="heading 6" w:semiHidden="1" w:uiPriority="9" w:unhideWhenUsed="1" w:qFormat="1"/>
-    <w:lsdException w:name="heading 7" w:semiHidden="1" w:uiPriority="9" w:unhideWhenUsed="1" w:qFormat="1"/>
-    <w:lsdException w:name="heading 8" w:semiHidden="1" w:uiPriority="9" w:unhideWhenUsed="1" w:qFormat="1"/>
-    <w:lsdException w:name="heading 9" w:semiHidden="1" w:uiPriority="9" w:unhideWhenUsed="1" w:qFormat="1"/>
-    <w:lsdException w:name="index 1" w:semiHidden="1" w:unhideWhenUsed="1"/>
-    <w:lsdException w:name="index 2" w:semiHidden="1" w:unhideWhenUsed="1"/>
-    <w:lsdException w:name="index 3" w:semiHidden="1" w:unhideWhenUsed="1"/>
-    <w:lsdException w:name="index 4" w:semiHidden="1" w:unhideWhenUsed="1"/>
-    <w:lsdException w:name="index 5" w:semiHidden="1" w:unhideWhenUsed="1"/>
-    <w:lsdException w:name="index 6" w:semiHidden="1" w:unhideWhenUsed="1"/>
-    <w:lsdException w:name="index 7" w:semiHidden="1" w:unhideWhenUsed="1"/>
-    <w:lsdException w:name="index 8" w:semiHidden="1" w:unhideWhenUsed="1"/>
-    <w:lsdException w:name="index 9" w:semiHidden="1" w:unhideWhenUsed="1"/>
-    <w:lsdException w:name="toc 1" w:semiHidden="1" w:uiPriority="39" w:unhideWhenUsed="1"/>
-    <w:lsdException w:name="toc 2" w:semiHidden="1" w:uiPriority="39" w:unhideWhenUsed="1"/>
-    <w:lsdException w:name="toc 3" w:semiHidden="1" w:uiPriority="39" w:unhideWhenUsed="1"/>
-    <w:lsdException w:name="toc 4" w:semiHidden="1" w:uiPriority="39" w:unhideWhenUsed="1"/>
-    <w:lsdException w:name="toc 5" w:semiHidden="1" w:uiPriority="39" w:unhideWhenUsed="1"/>
-    <w:lsdException w:name="toc 6" w:semiHidden="1" w:uiPriority="39" w:unhideWhenUsed="1"/>
-    <w:lsdException w:name="toc 7" w:semiHidden="1" w:uiPriority="39" w:unhideWhenUsed="1"/>
-    <w:lsdException w:name="toc 8" w:semiHidden="1" w:uiPriority="39" w:unhideWhenUsed="1"/>
-    <w:lsdException w:name="toc 9" w:semiHidden="1" w:uiPriority="39" w:unhideWhenUsed="1"/>
-    <w:lsdException w:name="Normal Indent" w:semiHidden="1" w:unhideWhenUsed="1"/>
-    <w:lsdException w:name="footnote text" w:semiHidden="1" w:unhideWhenUsed="1"/>
-    <w:lsdException w:name="annotation text" w:semiHidden="1" w:unhideWhenUsed="1"/>
-    <w:lsdException w:name="header" w:semiHidden="1" w:unhideWhenUsed="1"/>
-    <w:lsdException w:name="footer" w:semiHidden="1" w:unhideWhenUsed="1"/>
-    <w:lsdException w:name="index heading" w:semiHidden="1" w:unhideWhenUsed="1"/>
-    <w:lsdException w:name="caption" w:semiHidden="1" w:uiPriority="35" w:unhideWhenUsed="1" w:qFormat="1"/>
-    <w:lsdException w:name="table of figures" w:semiHidden="1" w:unhideWhenUsed="1"/>
-    <w:lsdException w:name="envelope address" w:semiHidden="1" w:unhideWhenUsed="1"/>
-    <w:lsdException w:name="envelope return" w:semiHidden="1" w:unhideWhenUsed="1"/>
-    <w:lsdException w:name="footnote reference" w:semiHidden="1" w:unhideWhenUsed="1"/>
-    <w:lsdException w:name="annotation reference" w:semiHidden="1" w:unhideWhenUsed="1"/>
-    <w:lsdException w:name="line number" w:semiHidden="1" w:unhideWhenUsed="1"/>
-    <w:lsdException w:name="page number" w:semiHidden="1" w:unhideWhenUsed="1"/>
-    <w:lsdException w:name="endnote reference" w:semiHidden="1" w:unhideWhenUsed="1"/>
-    <w:lsdException w:name="endnote text" w:semiHidden="1" w:unhideWhenUsed="1"/>
-    <w:lsdException w:name="table of authorities" w:semiHidden="1" w:unhideWhenUsed="1"/>
-    <w:lsdException w:name="macro" w:semiHidden="1" w:unhideWhenUsed="1"/>
-    <w:lsdException w:name="toa heading" w:semiHidden="1" w:unhideWhenUsed="1"/>
-    <w:lsdException w:name="List" w:semiHidden="1" w:unhideWhenUsed="1"/>
-    <w:lsdException w:name="List Bullet" w:semiHidden="1" w:unhideWhenUsed="1"/>
-    <w:lsdException w:name="List Number" w:semiHidden="1" w:unhideWhenUsed="1"/>
-    <w:lsdException w:name="List 2" w:semiHidden="1" w:unhideWhenUsed="1"/>
-    <w:lsdException w:name="List 3" w:semiHidden="1" w:unhideWhenUsed="1"/>
-    <w:lsdException w:name="List 4" w:semiHidden="1" w:unhideWhenUsed="1"/>
-    <w:lsdException w:name="List 5" w:semiHidden="1" w:unhideWhenUsed="1"/>
-    <w:lsdException w:name="List Bullet 2" w:semiHidden="1" w:unhideWhenUsed="1"/>
-    <w:lsdException w:name="List Bullet 3" w:semiHidden="1" w:unhideWhenUsed="1"/>
-    <w:lsdException w:name="List Bullet 4" w:semiHidden="1" w:unhideWhenUsed="1"/>
-    <w:lsdException w:name="List Bullet 5" w:semiHidden="1" w:unhideWhenUsed="1"/>
-    <w:lsdException w:name="List Number 2" w:semiHidden="1" w:unhideWhenUsed="1"/>
-    <w:lsdException w:name="List Number 3" w:semiHidden="1" w:unhideWhenUsed="1"/>
-    <w:lsdException w:name="List Number 4" w:semiHidden="1" w:unhideWhenUsed="1"/>
-    <w:lsdException w:name="List Number 5" w:semiHidden="1" w:unhideWhenUsed="1"/>
-    <w:lsdException w:name="Title" w:uiPriority="10" w:qFormat="1"/>
-    <w:lsdException w:name="Closing" w:semiHidden="1" w:unhideWhenUsed="1"/>
-    <w:lsdException w:name="Signature" w:semiHidden="1" w:unhideWhenUsed="1"/>
-    <w:lsdException w:name="Default Paragraph Font" w:semiHidden="1" w:uiPriority="1" w:unhideWhenUsed="1"/>
-    <w:lsdException w:name="Body Text" w:semiHidden="1" w:unhideWhenUsed="1"/>
-    <w:lsdException w:name="Body Text Indent" w:semiHidden="1" w:unhideWhenUsed="1"/>
-    <w:lsdException w:name="List Continue" w:semiHidden="1" w:unhideWhenUsed="1"/>
-    <w:lsdException w:name="List Continue 2" w:semiHidden="1" w:unhideWhenUsed="1"/>
-    <w:lsdException w:name="List Continue 3" w:semiHidden="1" w:unhideWhenUsed="1"/>
-    <w:lsdException w:name="List Continue 4" w:semiHidden="1" w:unhideWhenUsed="1"/>
-    <w:lsdException w:name="List Continue 5" w:semiHidden="1" w:unhideWhenUsed="1"/>
-    <w:lsdException w:name="Message Header" w:semiHidden="1" w:unhideWhenUsed="1"/>
-    <w:lsdException w:name="Subtitle" w:uiPriority="11" w:qFormat="1"/>
-    <w:lsdException w:name="Salutation" w:semiHidden="1" w:unhideWhenUsed="1"/>
-    <w:lsdException w:name="Date" w:semiHidden="1" w:unhideWhenUsed="1"/>
-    <w:lsdException w:name="Body Text First Indent" w:semiHidden="1" w:unhideWhenUsed="1"/>
-    <w:lsdException w:name="Body Text First Indent 2" w:semiHidden="1" w:unhideWhenUsed="1"/>
-    <w:lsdException w:name="Note Heading" w:semiHidden="1" w:unhideWhenUsed="1"/>
-    <w:lsdException w:name="Body Text 2" w:semiHidden="1" w:unhideWhenUsed="1"/>
-    <w:lsdException w:name="Body Text 3" w:semiHidden="1" w:unhideWhenUsed="1"/>
-    <w:lsdException w:name="Body Text Indent 2" w:semiHidden="1" w:unhideWhenUsed="1"/>
-    <w:lsdException w:name="Body Text Indent 3" w:semiHidden="1" w:unhideWhenUsed="1"/>
-    <w:lsdException w:name="Block Text" w:semiHidden="1" w:unhideWhenUsed="1"/>
-    <w:lsdException w:name="Hyperlink" w:semiHidden="1" w:unhideWhenUsed="1"/>
-    <w:lsdException w:name="FollowedHyperlink" w:semiHidden="1" w:unhideWhenUsed="1"/>
-    <w:lsdException w:name="Strong" w:uiPriority="22" w:qFormat="1"/>
-    <w:lsdException w:name="Emphasis" w:uiPriority="20" w:qFormat="1"/>
-    <w:lsdException w:name="Document Map" w:semiHidden="1" w:unhideWhenUsed="1"/>
-    <w:lsdException w:name="Plain Text" w:semiHidden="1" w:unhideWhenUsed="1"/>
-    <w:lsdException w:name="E-mail Signature" w:semiHidden="1" w:unhideWhenUsed="1"/>
-    <w:lsdException w:name="HTML Top of Form" w:semiHidden="1" w:unhideWhenUsed="1"/>
-    <w:lsdException w:name="HTML Bottom of Form" w:semiHidden="1" w:unhideWhenUsed="1"/>
-    <w:lsdException w:name="Normal (Web)" w:semiHidden="1" w:unhideWhenUsed="1"/>
-    <w:lsdException w:name="HTML Acronym" w:semiHidden="1" w:unhideWhenUsed="1"/>
-    <w:lsdException w:name="HTML Address" w:semiHidden="1" w:unhideWhenUsed="1"/>
-    <w:lsdException w:name="HTML Cite" w:semiHidden="1" w:unhideWhenUsed="1"/>
-    <w:lsdException w:name="HTML Code" w:semiHidden="1" w:unhideWhenUsed="1"/>
-    <w:lsdException w:name="HTML Definition" w:semiHidden="1" w:unhideWhenUsed="1"/>
-    <w:lsdException w:name="HTML Keyboard" w:semiHidden="1" w:unhideWhenUsed="1"/>
-    <w:lsdException w:name="HTML Preformatted" w:semiHidden="1" w:unhideWhenUsed="1"/>
-    <w:lsdException w:name="HTML Sample" w:semiHidden="1" w:unhideWhenUsed="1"/>
-    <w:lsdException w:name="HTML Typewriter" w:semiHidden="1" w:unhideWhenUsed="1"/>
-    <w:lsdException w:name="HTML Variable" w:semiHidden="1" w:unhideWhenUsed="1"/>
-    <w:lsdException w:name="annotation subject" w:semiHidden="1" w:unhideWhenUsed="1"/>
-    <w:lsdException w:name="No List" w:semiHidden="1" w:unhideWhenUsed="1"/>
-    <w:lsdException w:name="Outline List 1" w:semiHidden="1" w:unhideWhenUsed="1"/>
-    <w:lsdException w:name="Outline List 2" w:semiHidden="1" w:unhideWhenUsed="1"/>
-    <w:lsdException w:name="Outline List 3" w:semiHidden="1" w:unhideWhenUsed="1"/>
-    <w:lsdException w:name="Table Simple 1" w:semiHidden="1" w:unhideWhenUsed="1"/>
-    <w:lsdException w:name="Table Simple 2" w:semiHidden="1" w:unhideWhenUsed="1"/>
-    <w:lsdException w:name="Table Simple 3" w:semiHidden="1" w:unhideWhenUsed="1"/>
-    <w:lsdException w:name="Table Classic 1" w:semiHidden="1" w:unhideWhenUsed="1"/>
-    <w:lsdException w:name="Table Classic 2" w:semiHidden="1" w:unhideWhenUsed="1"/>
-    <w:lsdException w:name="Table Classic 3" w:semiHidden="1" w:unhideWhenUsed="1"/>
-    <w:lsdException w:name="Table Classic 4" w:semiHidden="1" w:unhideWhenUsed="1"/>
-    <w:lsdException w:name="Table Colorful 1" w:semiHidden="1" w:unhideWhenUsed="1"/>
-    <w:lsdException w:name="Table Colorful 2" w:semiHidden="1" w:unhideWhenUsed="1"/>
-    <w:lsdException w:name="Table Colorful 3" w:semiHidden="1" w:unhideWhenUsed="1"/>
-    <w:lsdException w:name="Table Columns 1" w:semiHidden="1" w:unhideWhenUsed="1"/>
-    <w:lsdException w:name="Table Columns 2" w:semiHidden="1" w:unhideWhenUsed="1"/>
-    <w:lsdException w:name="Table Columns 3" w:semiHidden="1" w:unhideWhenUsed="1"/>
-    <w:lsdException w:name="Table Columns 4" w:semiHidden="1" w:unhideWhenUsed="1"/>
-    <w:lsdException w:name="Table Columns 5" w:semiHidden="1" w:unhideWhenUsed="1"/>
-    <w:lsdException w:name="Table Grid 1" w:semiHidden="1" w:unhideWhenUsed="1"/>
-    <w:lsdException w:name="Table Grid 2" w:semiHidden="1" w:unhideWhenUsed="1"/>
-    <w:lsdException w:name="Table Grid 3" w:semiHidden="1" w:unhideWhenUsed="1"/>
-    <w:lsdException w:name="Table Grid 4" w:semiHidden="1" w:unhideWhenUsed="1"/>
-    <w:lsdException w:name="Table Grid 5" w:semiHidden="1" w:unhideWhenUsed="1"/>
-    <w:lsdException w:name="Table Grid 6" w:semiHidden="1" w:unhideWhenUsed="1"/>
-    <w:lsdException w:name="Table Grid 7" w:semiHidden="1" w:unhideWhenUsed="1"/>
-    <w:lsdException w:name="Table Grid 8" w:semiHidden="1" w:unhideWhenUsed="1"/>
-    <w:lsdException w:name="Table List 1" w:semiHidden="1" w:unhideWhenUsed="1"/>
-    <w:lsdException w:name="Table List 2" w:semiHidden="1" w:unhideWhenUsed="1"/>
-    <w:lsdException w:name="Table List 3" w:semiHidden="1" w:unhideWhenUsed="1"/>
-    <w:lsdException w:name="Table List 4" w:semiHidden="1" w:unhideWhenUsed="1"/>
-    <w:lsdException w:name="Table List 5" w:semiHidden="1" w:unhideWhenUsed="1"/>
-    <w:lsdException w:name="Table List 6" w:semiHidden="1" w:unhideWhenUsed="1"/>
-    <w:lsdException w:name="Table List 7" w:semiHidden="1" w:unhideWhenUsed="1"/>
-    <w:lsdException w:name="Table List 8" w:semiHidden="1" w:unhideWhenUsed="1"/>
-    <w:lsdException w:name="Table 3D effects 1" w:semiHidden="1" w:unhideWhenUsed="1"/>
-    <w:lsdException w:name="Table 3D effects 2" w:semiHidden="1" w:unhideWhenUsed="1"/>
-    <w:lsdException w:name="Table 3D effects 3" w:semiHidden="1" w:unhideWhenUsed="1"/>
-    <w:lsdException w:name="Table Contemporary" w:semiHidden="1" w:unhideWhenUsed="1"/>
-    <w:lsdException w:name="Table Elegant" w:semiHidden="1" w:unhideWhenUsed="1"/>
-    <w:lsdException w:name="Table Professional" w:semiHidden="1" w:unhideWhenUsed="1"/>
-    <w:lsdException w:name="Table Subtle 1" w:semiHidden="1" w:unhideWhenUsed="1"/>
-    <w:lsdException w:name="Table Subtle 2" w:semiHidden="1" w:unhideWhenUsed="1"/>
-    <w:lsdException w:name="Table Web 1" w:semiHidden="1" w:unhideWhenUsed="1"/>
-    <w:lsdException w:name="Table Web 3" w:semiHidden="1" w:unhideWhenUsed="1"/>
-    <w:lsdException w:name="Balloon Text" w:semiHidden="1" w:unhideWhenUsed="1"/>
-    <w:lsdException w:name="Table Grid" w:uiPriority="39"/>
-    <w:lsdException w:name="Placeholder Text" w:semiHidden="1"/>
-    <w:lsdException w:name="No Spacing" w:uiPriority="1" w:qFormat="1"/>
-    <w:lsdException w:name="Light Shading" w:uiPriority="60"/>
-    <w:lsdException w:name="Light List" w:uiPriority="61"/>
-    <w:lsdException w:name="Light Grid" w:uiPriority="62"/>
-    <w:lsdException w:name="Medium Shading 1" w:uiPriority="63"/>
-    <w:lsdException w:name="Medium Shading 2" w:uiPriority="64"/>
-    <w:lsdException w:name="Medium List 1" w:uiPriority="65"/>
-    <w:lsdException w:name="Medium List 2" w:uiPriority="66"/>
-    <w:lsdException w:name="Medium Grid 1" w:uiPriority="67"/>
-    <w:lsdException w:name="Medium Grid 2" w:uiPriority="68"/>
-    <w:lsdException w:name="Medium Grid 3" w:uiPriority="69"/>
-    <w:lsdException w:name="Dark List" w:uiPriority="70"/>
-    <w:lsdException w:name="Colorful Shading" w:uiPriority="71"/>
-    <w:lsdException w:name="Colorful List" w:uiPriority="72"/>
-    <w:lsdException w:name="Colorful Grid" w:uiPriority="73"/>
-    <w:lsdException w:name="Light Shading Accent 1" w:uiPriority="60"/>
-    <w:lsdException w:name="Light List Accent 1" w:uiPriority="61"/>
-    <w:lsdException w:name="Light Grid Accent 1" w:uiPriority="62"/>
-    <w:lsdException w:name="Medium Shading 1 Accent 1" w:uiPriority="63"/>
-    <w:lsdException w:name="Medium Shading 2 Accent 1" w:uiPriority="64"/>
-    <w:lsdException w:name="Medium List 1 Accent 1" w:uiPriority="65"/>
-    <w:lsdException w:name="Revision" w:semiHidden="1"/>
-    <w:lsdException w:name="List Paragraph" w:uiPriority="34" w:qFormat="1"/>
-    <w:lsdException w:name="Quote" w:uiPriority="29" w:qFormat="1"/>
-    <w:lsdException w:name="Intense Quote" w:uiPriority="30" w:qFormat="1"/>
-    <w:lsdException w:name="Medium List 2 Accent 1" w:uiPriority="66"/>
-    <w:lsdException w:name="Medium Grid 1 Accent 1" w:uiPriority="67"/>
-    <w:lsdException w:name="Medium Grid 2 Accent 1" w:uiPriority="68"/>
-    <w:lsdException w:name="Medium Grid 3 Accent 1" w:uiPriority="69"/>
-    <w:lsdException w:name="Dark List Accent 1" w:uiPriority="70"/>
-    <w:lsdException w:name="Colorful Shading Accent 1" w:uiPriority="71"/>
-    <w:lsdException w:name="Colorful List Accent 1" w:uiPriority="72"/>
-    <w:lsdException w:name="Colorful Grid Accent 1" w:uiPriority="73"/>
-    <w:lsdException w:name="Light Shading Accent 2" w:uiPriority="60"/>
-    <w:lsdException w:name="Light List Accent 2" w:uiPriority="61"/>
-    <w:lsdException w:name="Light Grid Accent 2" w:uiPriority="62"/>
-    <w:lsdException w:name="Medium Shading 1 Accent 2" w:uiPriority="63"/>
-    <w:lsdException w:name="Medium Shading 2 Accent 2" w:uiPriority="64"/>
-    <w:lsdException w:name="Medium List 1 Accent 2" w:uiPriority="65"/>
-    <w:lsdException w:name="Medium List 2 Accent 2" w:uiPriority="66"/>
-    <w:lsdException w:name="Medium Grid 1 Accent 2" w:uiPriority="67"/>
-    <w:lsdException w:name="Medium Grid 2 Accent 2" w:uiPriority="68"/>
-    <w:lsdException w:name="Medium Grid 3 Accent 2" w:uiPriority="69"/>
-    <w:lsdException w:name="Dark List Accent 2" w:uiPriority="70"/>
-    <w:lsdException w:name="Colorful Shading Accent 2" w:uiPriority="71"/>
-    <w:lsdException w:name="Colorful List Accent 2" w:uiPriority="72"/>
-    <w:lsdException w:name="Colorful Grid Accent 2" w:uiPriority="73"/>
-    <w:lsdException w:name="Light Shading Accent 3" w:uiPriority="60"/>
-    <w:lsdException w:name="Light List Accent 3" w:uiPriority="61"/>
-    <w:lsdException w:name="Light Grid Accent 3" w:uiPriority="62"/>
-    <w:lsdException w:name="Medium Shading 1 Accent 3" w:uiPriority="63"/>
-    <w:lsdException w:name="Medium Shading 2 Accent 3" w:uiPriority="64"/>
-    <w:lsdException w:name="Medium List 1 Accent 3" w:uiPriority="65"/>
-    <w:lsdException w:name="Medium List 2 Accent 3" w:uiPriority="66"/>
-    <w:lsdException w:name="Medium Grid 1 Accent 3" w:uiPriority="67"/>
-    <w:lsdException w:name="Medium Grid 2 Accent 3" w:uiPriority="68"/>
-    <w:lsdException w:name="Medium Grid 3 Accent 3" w:uiPriority="69"/>
-    <w:lsdException w:name="Dark List Accent 3" w:uiPriority="70"/>
-    <w:lsdException w:name="Colorful Shading Accent 3" w:uiPriority="71"/>
-    <w:lsdException w:name="Colorful List Accent 3" w:uiPriority="72"/>
-    <w:lsdException w:name="Colorful Grid Accent 3" w:uiPriority="73"/>
-    <w:lsdException w:name="Light Shading Accent 4" w:uiPriority="60"/>
-    <w:lsdException w:name="Light List Accent 4" w:uiPriority="61"/>
-    <w:lsdException w:name="Light Grid Accent 4" w:uiPriority="62"/>
-    <w:lsdException w:name="Medium Shading 1 Accent 4" w:uiPriority="63"/>
-    <w:lsdException w:name="Medium Shading 2 Accent 4" w:uiPriority="64"/>
-    <w:lsdException w:name="Medium List 1 Accent 4" w:uiPriority="65"/>
-    <w:lsdException w:name="Medium List 2 Accent 4" w:uiPriority="66"/>
-    <w:lsdException w:name="Medium Grid 1 Accent 4" w:uiPriority="67"/>
-    <w:lsdException w:name="Medium Grid 2 Accent 4" w:uiPriority="68"/>
-    <w:lsdException w:name="Medium Grid 3 Accent 4" w:uiPriority="69"/>
-    <w:lsdException w:name="Dark List Accent 4" w:uiPriority="70"/>
-    <w:lsdException w:name="Colorful Shading Accent 4" w:uiPriority="71"/>
-    <w:lsdException w:name="Colorful List Accent 4" w:uiPriority="72"/>
-    <w:lsdException w:name="Colorful Grid Accent 4" w:uiPriority="73"/>
-    <w:lsdException w:name="Light Shading Accent 5" w:uiPriority="60"/>
-    <w:lsdException w:name="Light List Accent 5" w:uiPriority="61"/>
-    <w:lsdException w:name="Light Grid Accent 5" w:uiPriority="62"/>
-    <w:lsdException w:name="Medium Shading 1 Accent 5" w:uiPriority="63"/>
-    <w:lsdException w:name="Medium Shading 2 Accent 5" w:uiPriority="64"/>
-    <w:lsdException w:name="Medium List 1 Accent 5" w:uiPriority="65"/>
-    <w:lsdException w:name="Medium List 2 Accent 5" w:uiPriority="66"/>
-    <w:lsdException w:name="Medium Grid 1 Accent 5" w:uiPriority="67"/>
-    <w:lsdException w:name="Medium Grid 2 Accent 5" w:uiPriority="68"/>
-    <w:lsdException w:name="Medium Grid 3 Accent 5" w:uiPriority="69"/>
-    <w:lsdException w:name="Dark List Accent 5" w:uiPriority="70"/>
-    <w:lsdException w:name="Colorful Shading Accent 5" w:uiPriority="71"/>
-    <w:lsdException w:name="Colorful List Accent 5" w:uiPriority="72"/>
-    <w:lsdException w:name="Colorful Grid Accent 5" w:uiPriority="73"/>
-    <w:lsdException w:name="Light Shading Accent 6" w:uiPriority="60"/>
-    <w:lsdException w:name="Light List Accent 6" w:uiPriority="61"/>
-    <w:lsdException w:name="Light Grid Accent 6" w:uiPriority="62"/>
-    <w:lsdException w:name="Medium Shading 1 Accent 6" w:uiPriority="63"/>
-    <w:lsdException w:name="Medium Shading 2 Accent 6" w:uiPriority="64"/>
-    <w:lsdException w:name="Medium List 1 Accent 6" w:uiPriority="65"/>
-    <w:lsdException w:name="Medium List 2 Accent 6" w:uiPriority="66"/>
-    <w:lsdException w:name="Medium Grid 1 Accent 6" w:uiPriority="67"/>
-    <w:lsdException w:name="Medium Grid 2 Accent 6" w:uiPriority="68"/>
-    <w:lsdException w:name="Medium Grid 3 Accent 6" w:uiPriority="69"/>
-    <w:lsdException w:name="Dark List Accent 6" w:uiPriority="70"/>
-    <w:lsdException w:name="Colorful Shading Accent 6" w:uiPriority="71"/>
-    <w:lsdException w:name="Colorful List Accent 6" w:uiPriority="72"/>
-    <w:lsdException w:name="Colorful Grid Accent 6" w:uiPriority="73"/>
-    <w:lsdException w:name="Subtle Emphasis" w:uiPriority="19" w:qFormat="1"/>
-    <w:lsdException w:name="Intense Emphasis" w:uiPriority="21" w:qFormat="1"/>
-    <w:lsdException w:name="Subtle Reference" w:uiPriority="31" w:qFormat="1"/>
-    <w:lsdException w:name="Intense Reference" w:uiPriority="32" w:qFormat="1"/>
-    <w:lsdException w:name="Book Title" w:uiPriority="33" w:qFormat="1"/>
-    <w:lsdException w:name="Bibliography" w:semiHidden="1" w:uiPriority="37" w:unhideWhenUsed="1"/>
-    <w:lsdException w:name="TOC Heading" w:semiHidden="1" w:uiPriority="39" w:unhideWhenUsed="1" w:qFormat="1"/>
-    <w:lsdException w:name="Plain Table 1" w:uiPriority="41"/>
-    <w:lsdException w:name="Plain Table 2" w:uiPriority="42"/>
-    <w:lsdException w:name="Plain Table 3" w:uiPriority="43"/>
-    <w:lsdException w:name="Plain Table 4" w:uiPriority="44"/>
-    <w:lsdException w:name="Plain Table 5" w:uiPriority="45"/>
-    <w:lsdException w:name="Grid Table Light" w:uiPriority="40"/>
-    <w:lsdException w:name="Grid Table 1 Light" w:uiPriority="46"/>
-    <w:lsdException w:name="Grid Table 2" w:uiPriority="47"/>
-    <w:lsdException w:name="Grid Table 3" w:uiPriority="48"/>
-    <w:lsdException w:name="Grid Table 4" w:uiPriority="49"/>
-    <w:lsdException w:name="Grid Table 5 Dark" w:uiPriority="50"/>
-    <w:lsdException w:name="Grid Table 6 Colorful" w:uiPriority="51"/>
-    <w:lsdException w:name="Grid Table 7 Colorful" w:uiPriority="52"/>
-    <w:lsdException w:name="Grid Table 1 Light Accent 1" w:uiPriority="46"/>
-    <w:lsdException w:name="Grid Table 2 Accent 1" w:uiPriority="47"/>
-    <w:lsdException w:name="Grid Table 3 Accent 1" w:uiPriority="48"/>
-    <w:lsdException w:name="Grid Table 4 Accent 1" w:uiPriority="49"/>
-    <w:lsdException w:name="Grid Table 5 Dark Accent 1" w:uiPriority="50"/>
-    <w:lsdException w:name="Grid Table 6 Colorful Accent 1" w:uiPriority="51"/>
-    <w:lsdException w:name="Grid Table 7 Colorful Accent 1" w:uiPriority="52"/>
-    <w:lsdException w:name="Grid Table 1 Light Accent 2" w:uiPriority="46"/>
-    <w:lsdException w:name="Grid Table 2 Accent 2" w:uiPriority="47"/>
-    <w:lsdException w:name="Grid Table 3 Accent 2" w:uiPriority="48"/>
-    <w:lsdException w:name="Grid Table 4 Accent 2" w:uiPriority="49"/>
-    <w:lsdException w:name="Grid Table 5 Dark Accent 2" w:uiPriority="50"/>
-    <w:lsdException w:name="Grid Table 6 Colorful Accent 2" w:uiPriority="51"/>
-    <w:lsdException w:name="Grid Table 7 Colorful Accent 2" w:uiPriority="52"/>
-    <w:lsdException w:name="Grid Table 1 Light Accent 3" w:uiPriority="46"/>
-    <w:lsdException w:name="Grid Table 2 Accent 3" w:uiPriority="47"/>
-    <w:lsdException w:name="Grid Table 3 Accent 3" w:uiPriority="48"/>
-    <w:lsdException w:name="Grid Table 4 Accent 3" w:uiPriority="49"/>
-    <w:lsdException w:name="Grid Table 5 Dark Accent 3" w:uiPriority="50"/>
-    <w:lsdException w:name="Grid Table 6 Colorful Accent 3" w:uiPriority="51"/>
-    <w:lsdException w:name="Grid Table 7 Colorful Accent 3" w:uiPriority="52"/>
-    <w:lsdException w:name="Grid Table 1 Light Accent 4" w:uiPriority="46"/>
-    <w:lsdException w:name="Grid Table 2 Accent 4" w:uiPriority="47"/>
-    <w:lsdException w:name="Grid Table 3 Accent 4" w:uiPriority="48"/>
-    <w:lsdException w:name="Grid Table 4 Accent 4" w:uiPriority="49"/>
-    <w:lsdException w:name="Grid Table 5 Dark Accent 4" w:uiPriority="50"/>
-    <w:lsdException w:name="Grid Table 6 Colorful Accent 4" w:uiPriority="51"/>
-    <w:lsdException w:name="Grid Table 7 Colorful Accent 4" w:uiPriority="52"/>
-    <w:lsdException w:name="Grid Table 1 Light Accent 5" w:uiPriority="46"/>
-    <w:lsdException w:name="Grid Table 2 Accent 5" w:uiPriority="47"/>
-    <w:lsdException w:name="Grid Table 3 Accent 5" w:uiPriority="48"/>
-    <w:lsdException w:name="Grid Table 4 Accent 5" w:uiPriority="49"/>
-    <w:lsdException w:name="Grid Table 5 Dark Accent 5" w:uiPriority="50"/>
-    <w:lsdException w:name="Grid Table 6 Colorful Accent 5" w:uiPriority="51"/>
-    <w:lsdException w:name="Grid Table 7 Colorful Accent 5" w:uiPriority="52"/>
-    <w:lsdException w:name="Grid Table 1 Light Accent 6" w:uiPriority="46"/>
-    <w:lsdException w:name="Grid Table 2 Accent 6" w:uiPriority="47"/>
-    <w:lsdException w:name="Grid Table 3 Accent 6" w:uiPriority="48"/>
-    <w:lsdException w:name="Grid Table 4 Accent 6" w:uiPriority="49"/>
-    <w:lsdException w:name="Grid Table 5 Dark Accent 6" w:uiPriority="50"/>
-    <w:lsdException w:name="Grid Table 6 Colorful Accent 6" w:uiPriority="51"/>
-    <w:lsdException w:name="Grid Table 7 Colorful Accent 6" w:uiPriority="52"/>
-    <w:lsdException w:name="List Table 1 Light" w:uiPriority="46"/>
-    <w:lsdException w:name="List Table 2" w:uiPriority="47"/>
-    <w:lsdException w:name="List Table 3" w:uiPriority="48"/>
-    <w:lsdException w:name="List Table 4" w:uiPriority="49"/>
-    <w:lsdException w:name="List Table 5 Dark" w:uiPriority="50"/>
-    <w:lsdException w:name="List Table 6 Colorful" w:uiPriority="51"/>
-    <w:lsdException w:name="List Table 7 Colorful" w:uiPriority="52"/>
-    <w:lsdException w:name="List Table 1 Light Accent 1" w:uiPriority="46"/>
-    <w:lsdException w:name="List Table 2 Accent 1" w:uiPriority="47"/>
-    <w:lsdException w:name="List Table 3 Accent 1" w:uiPriority="48"/>
-    <w:lsdException w:name="List Table 4 Accent 1" w:uiPriority="49"/>
-    <w:lsdException w:name="List Table 5 Dark Accent 1" w:uiPriority="50"/>
-    <w:lsdException w:name="List Table 6 Colorful Accent 1" w:uiPriority="51"/>
-    <w:lsdException w:name="List Table 7 Colorful Accent 1" w:uiPriority="52"/>
-    <w:lsdException w:name="List Table 1 Light Accent 2" w:uiPriority="46"/>
-    <w:lsdException w:name="List Table 2 Accent 2" w:uiPriority="47"/>
-    <w:lsdException w:name="List Table 3 Accent 2" w:uiPriority="48"/>
-    <w:lsdException w:name="List Table 4 Accent 2" w:uiPriority="49"/>
-    <w:lsdException w:name="List Table 5 Dark Accent 2" w:uiPriority="50"/>
-    <w:lsdException w:name="List Table 6 Colorful Accent 2" w:uiPriority="51"/>
-    <w:lsdException w:name="List Table 7 Colorful Accent 2" w:uiPriority="52"/>
-    <w:lsdException w:name="List Table 1 Light Accent 3" w:uiPriority="46"/>
-    <w:lsdException w:name="List Table 2 Accent 3" w:uiPriority="47"/>
-    <w:lsdException w:name="List Table 3 Accent 3" w:uiPriority="48"/>
-    <w:lsdException w:name="List Table 4 Accent 3" w:uiPriority="49"/>
-    <w:lsdException w:name="List Table 5 Dark Accent 3" w:uiPriority="50"/>
-    <w:lsdException w:name="List Table 6 Colorful Accent 3" w:uiPriority="51"/>
-    <w:lsdException w:name="List Table 7 Colorful Accent 3" w:uiPriority="52"/>
-    <w:lsdException w:name="List Table 1 Light Accent 4" w:uiPriority="46"/>
-    <w:lsdException w:name="List Table 2 Accent 4" w:uiPriority="47"/>
-    <w:lsdException w:name="List Table 3 Accent 4" w:uiPriority="48"/>
-    <w:lsdException w:name="List Table 4 Accent 4" w:uiPriority="49"/>
-    <w:lsdException w:name="List Table 5 Dark Accent 4" w:uiPriority="50"/>
-    <w:lsdException w:name="List Table 6 Colorful Accent 4" w:uiPriority="51"/>
-    <w:lsdException w:name="List Table 7 Colorful Accent 4" w:uiPriority="52"/>
-    <w:lsdException w:name="List Table 1 Light Accent 5" w:uiPriority="46"/>
-    <w:lsdException w:name="List Table 2 Accent 5" w:uiPriority="47"/>
-    <w:lsdException w:name="List Table 3 Accent 5" w:uiPriority="48"/>
-    <w:lsdException w:name="List Table 4 Accent 5" w:uiPriority="49"/>
-    <w:lsdException w:name="List Table 5 Dark Accent 5" w:uiPriority="50"/>
-    <w:lsdException w:name="List Table 6 Colorful Accent 5" w:uiPriority="51"/>
-    <w:lsdException w:name="List Table 7 Colorful Accent 5" w:uiPriority="52"/>
-    <w:lsdException w:name="List Table 1 Light Accent 6" w:uiPriority="46"/>
-    <w:lsdException w:name="List Table 2 Accent 6" w:uiPriority="47"/>
-    <w:lsdException w:name="List Table 3 Accent 6" w:uiPriority="48"/>
-    <w:lsdException w:name="List Table 4 Accent 6" w:uiPriority="49"/>
-    <w:lsdException w:name="List Table 5 Dark Accent 6" w:uiPriority="50"/>
-    <w:lsdException w:name="List Table 6 Colorful Accent 6" w:uiPriority="51"/>
-    <w:lsdException w:name="List Table 7 Colorful Accent 6" w:uiPriority="52"/>
-    <w:lsdException w:name="Mention" w:semiHidden="1" w:unhideWhenUsed="1"/>
-    <w:lsdException w:name="Smart Hyperlink" w:semiHidden="1" w:unhideWhenUsed="1"/>
+  <w:latentStyles w:defLockedState="0" w:defUIPriority="99" w:defSemiHidden="1" w:defUnhideWhenUsed="1" w:defQFormat="0" w:count="267">
+    <w:lsdException w:name="Normal" w:semiHidden="0" w:uiPriority="0" w:unhideWhenUsed="0" w:qFormat="1"/>
+    <w:lsdException w:name="heading 1" w:semiHidden="0" w:uiPriority="9" w:unhideWhenUsed="0" w:qFormat="1"/>
+    <w:lsdException w:name="heading 2" w:uiPriority="9" w:qFormat="1"/>
+    <w:lsdException w:name="heading 3" w:uiPriority="9" w:qFormat="1"/>
+    <w:lsdException w:name="heading 4" w:uiPriority="9" w:qFormat="1"/>
+    <w:lsdException w:name="heading 5" w:uiPriority="9" w:qFormat="1"/>
+    <w:lsdException w:name="heading 6" w:uiPriority="9" w:qFormat="1"/>
+    <w:lsdException w:name="heading 7" w:uiPriority="9" w:qFormat="1"/>
+    <w:lsdException w:name="heading 8" w:uiPriority="9" w:qFormat="1"/>
+    <w:lsdException w:name="heading 9" w:uiPriority="9" w:qFormat="1"/>
+    <w:lsdException w:name="toc 1" w:uiPriority="39"/>
+    <w:lsdException w:name="toc 2" w:uiPriority="39"/>
+    <w:lsdException w:name="toc 3" w:uiPriority="39"/>
+    <w:lsdException w:name="toc 4" w:uiPriority="39"/>
+    <w:lsdException w:name="toc 5" w:uiPriority="39"/>
+    <w:lsdException w:name="toc 6" w:uiPriority="39"/>
+    <w:lsdException w:name="toc 7" w:uiPriority="39"/>
+    <w:lsdException w:name="toc 8" w:uiPriority="39"/>
+    <w:lsdException w:name="toc 9" w:uiPriority="39"/>
+    <w:lsdException w:name="caption" w:uiPriority="35" w:qFormat="1"/>
+    <w:lsdException w:name="Title" w:semiHidden="0" w:uiPriority="10" w:unhideWhenUsed="0" w:qFormat="1"/>
+    <w:lsdException w:name="Default Paragraph Font" w:uiPriority="1"/>
+    <w:lsdException w:name="Subtitle" w:semiHidden="0" w:uiPriority="11" w:unhideWhenUsed="0" w:qFormat="1"/>
+    <w:lsdException w:name="Strong" w:semiHidden="0" w:uiPriority="22" w:unhideWhenUsed="0" w:qFormat="1"/>
+    <w:lsdException w:name="Emphasis" w:semiHidden="0" w:uiPriority="20" w:unhideWhenUsed="0" w:qFormat="1"/>
+    <w:lsdException w:name="Normal Table" w:semiHidden="0" w:unhideWhenUsed="0"/>
+    <w:lsdException w:name="Table Web 2" w:semiHidden="0" w:unhideWhenUsed="0"/>
+    <w:lsdException w:name="Table Grid" w:semiHidden="0" w:uiPriority="39" w:unhideWhenUsed="0"/>
+    <w:lsdException w:name="Table Theme" w:semiHidden="0" w:unhideWhenUsed="0"/>
+    <w:lsdException w:name="Placeholder Text" w:unhideWhenUsed="0"/>
+    <w:lsdException w:name="No Spacing" w:semiHidden="0" w:uiPriority="1" w:unhideWhenUsed="0" w:qFormat="1"/>
+    <w:lsdException w:name="Light Shading" w:semiHidden="0" w:uiPriority="60" w:unhideWhenUsed="0"/>
+    <w:lsdException w:name="Light List" w:semiHidden="0" w:uiPriority="61" w:unhideWhenUsed="0"/>
+    <w:lsdException w:name="Light Grid" w:semiHidden="0" w:uiPriority="62" w:unhideWhenUsed="0"/>
+    <w:lsdException w:name="Medium Shading 1" w:semiHidden="0" w:uiPriority="63" w:unhideWhenUsed="0"/>
+    <w:lsdException w:name="Medium Shading 2" w:semiHidden="0" w:uiPriority="64" w:unhideWhenUsed="0"/>
+    <w:lsdException w:name="Medium List 1" w:semiHidden="0" w:uiPriority="65" w:unhideWhenUsed="0"/>
+    <w:lsdException w:name="Medium List 2" w:semiHidden="0" w:uiPriority="66" w:unhideWhenUsed="0"/>
+    <w:lsdException w:name="Medium Grid 1" w:semiHidden="0" w:uiPriority="67" w:unhideWhenUsed="0"/>
+    <w:lsdException w:name="Medium Grid 2" w:semiHidden="0" w:uiPriority="68" w:unhideWhenUsed="0"/>
+    <w:lsdException w:name="Medium Grid 3" w:semiHidden="0" w:uiPriority="69" w:unhideWhenUsed="0"/>
+    <w:lsdException w:name="Dark List" w:semiHidden="0" w:uiPriority="70" w:unhideWhenUsed="0"/>
+    <w:lsdException w:name="Colorful Shading" w:semiHidden="0" w:uiPriority="71" w:unhideWhenUsed="0"/>
+    <w:lsdException w:name="Colorful List" w:semiHidden="0" w:uiPriority="72" w:unhideWhenUsed="0"/>
+    <w:lsdException w:name="Colorful Grid" w:semiHidden="0" w:uiPriority="73" w:unhideWhenUsed="0"/>
+    <w:lsdException w:name="Light Shading Accent 1" w:semiHidden="0" w:uiPriority="60" w:unhideWhenUsed="0"/>
+    <w:lsdException w:name="Light List Accent 1" w:semiHidden="0" w:uiPriority="61" w:unhideWhenUsed="0"/>
+    <w:lsdException w:name="Light Grid Accent 1" w:semiHidden="0" w:uiPriority="62" w:unhideWhenUsed="0"/>
+    <w:lsdException w:name="Medium Shading 1 Accent 1" w:semiHidden="0" w:uiPriority="63" w:unhideWhenUsed="0"/>
+    <w:lsdException w:name="Medium Shading 2 Accent 1" w:semiHidden="0" w:uiPriority="64" w:unhideWhenUsed="0"/>
+    <w:lsdException w:name="Medium List 1 Accent 1" w:semiHidden="0" w:uiPriority="65" w:unhideWhenUsed="0"/>
+    <w:lsdException w:name="Revision" w:unhideWhenUsed="0"/>
+    <w:lsdException w:name="List Paragraph" w:semiHidden="0" w:uiPriority="34" w:unhideWhenUsed="0" w:qFormat="1"/>
+    <w:lsdException w:name="Quote" w:semiHidden="0" w:uiPriority="29" w:unhideWhenUsed="0" w:qFormat="1"/>
+    <w:lsdException w:name="Intense Quote" w:semiHidden="0" w:uiPriority="30" w:unhideWhenUsed="0" w:qFormat="1"/>
+    <w:lsdException w:name="Medium List 2 Accent 1" w:semiHidden="0" w:uiPriority="66" w:unhideWhenUsed="0"/>
+    <w:lsdException w:name="Medium Grid 1 Accent 1" w:semiHidden="0" w:uiPriority="67" w:unhideWhenUsed="0"/>
+    <w:lsdException w:name="Medium Grid 2 Accent 1" w:semiHidden="0" w:uiPriority="68" w:unhideWhenUsed="0"/>
+    <w:lsdException w:name="Medium Grid 3 Accent 1" w:semiHidden="0" w:uiPriority="69" w:unhideWhenUsed="0"/>
+    <w:lsdException w:name="Dark List Accent 1" w:semiHidden="0" w:uiPriority="70" w:unhideWhenUsed="0"/>
+    <w:lsdException w:name="Colorful Shading Accent 1" w:semiHidden="0" w:uiPriority="71" w:unhideWhenUsed="0"/>
+    <w:lsdException w:name="Colorful List Accent 1" w:semiHidden="0" w:uiPriority="72" w:unhideWhenUsed="0"/>
+    <w:lsdException w:name="Colorful Grid Accent 1" w:semiHidden="0" w:uiPriority="73" w:unhideWhenUsed="0"/>
+    <w:lsdException w:name="Light Shading Accent 2" w:semiHidden="0" w:uiPriority="60" w:unhideWhenUsed="0"/>
+    <w:lsdException w:name="Light List Accent 2" w:semiHidden="0" w:uiPriority="61" w:unhideWhenUsed="0"/>
+    <w:lsdException w:name="Light Grid Accent 2" w:semiHidden="0" w:uiPriority="62" w:unhideWhenUsed="0"/>
+    <w:lsdException w:name="Medium Shading 1 Accent 2" w:semiHidden="0" w:uiPriority="63" w:unhideWhenUsed="0"/>
+    <w:lsdException w:name="Medium Shading 2 Accent 2" w:semiHidden="0" w:uiPriority="64" w:unhideWhenUsed="0"/>
+    <w:lsdException w:name="Medium List 1 Accent 2" w:semiHidden="0" w:uiPriority="65" w:unhideWhenUsed="0"/>
+    <w:lsdException w:name="Medium List 2 Accent 2" w:semiHidden="0" w:uiPriority="66" w:unhideWhenUsed="0"/>
+    <w:lsdException w:name="Medium Grid 1 Accent 2" w:semiHidden="0" w:uiPriority="67" w:unhideWhenUsed="0"/>
+    <w:lsdException w:name="Medium Grid 2 Accent 2" w:semiHidden="0" w:uiPriority="68" w:unhideWhenUsed="0"/>
+    <w:lsdException w:name="Medium Grid 3 Accent 2" w:semiHidden="0" w:uiPriority="69" w:unhideWhenUsed="0"/>
+    <w:lsdException w:name="Dark List Accent 2" w:semiHidden="0" w:uiPriority="70" w:unhideWhenUsed="0"/>
+    <w:lsdException w:name="Colorful Shading Accent 2" w:semiHidden="0" w:uiPriority="71" w:unhideWhenUsed="0"/>
+    <w:lsdException w:name="Colorful List Accent 2" w:semiHidden="0" w:uiPriority="72" w:unhideWhenUsed="0"/>
+    <w:lsdException w:name="Colorful Grid Accent 2" w:semiHidden="0" w:uiPriority="73" w:unhideWhenUsed="0"/>
+    <w:lsdException w:name="Light Shading Accent 3" w:semiHidden="0" w:uiPriority="60" w:unhideWhenUsed="0"/>
+    <w:lsdException w:name="Light List Accent 3" w:semiHidden="0" w:uiPriority="61" w:unhideWhenUsed="0"/>
+    <w:lsdException w:name="Light Grid Accent 3" w:semiHidden="0" w:uiPriority="62" w:unhideWhenUsed="0"/>
+    <w:lsdException w:name="Medium Shading 1 Accent 3" w:semiHidden="0" w:uiPriority="63" w:unhideWhenUsed="0"/>
+    <w:lsdException w:name="Medium Shading 2 Accent 3" w:semiHidden="0" w:uiPriority="64" w:unhideWhenUsed="0"/>
+    <w:lsdException w:name="Medium List 1 Accent 3" w:semiHidden="0" w:uiPriority="65" w:unhideWhenUsed="0"/>
+    <w:lsdException w:name="Medium List 2 Accent 3" w:semiHidden="0" w:uiPriority="66" w:unhideWhenUsed="0"/>
+    <w:lsdException w:name="Medium Grid 1 Accent 3" w:semiHidden="0" w:uiPriority="67" w:unhideWhenUsed="0"/>
+    <w:lsdException w:name="Medium Grid 2 Accent 3" w:semiHidden="0" w:uiPriority="68" w:unhideWhenUsed="0"/>
+    <w:lsdException w:name="Medium Grid 3 Accent 3" w:semiHidden="0" w:uiPriority="69" w:unhideWhenUsed="0"/>
+    <w:lsdException w:name="Dark List Accent 3" w:semiHidden="0" w:uiPriority="70" w:unhideWhenUsed="0"/>
+    <w:lsdException w:name="Colorful Shading Accent 3" w:semiHidden="0" w:uiPriority="71" w:unhideWhenUsed="0"/>
+    <w:lsdException w:name="Colorful List Accent 3" w:semiHidden="0" w:uiPriority="72" w:unhideWhenUsed="0"/>
+    <w:lsdException w:name="Colorful Grid Accent 3" w:semiHidden="0" w:uiPriority="73" w:unhideWhenUsed="0"/>
+    <w:lsdException w:name="Light Shading Accent 4" w:semiHidden="0" w:uiPriority="60" w:unhideWhenUsed="0"/>
+    <w:lsdException w:name="Light List Accent 4" w:semiHidden="0" w:uiPriority="61" w:unhideWhenUsed="0"/>
+    <w:lsdException w:name="Light Grid Accent 4" w:semiHidden="0" w:uiPriority="62" w:unhideWhenUsed="0"/>
+    <w:lsdException w:name="Medium Shading 1 Accent 4" w:semiHidden="0" w:uiPriority="63" w:unhideWhenUsed="0"/>
+    <w:lsdException w:name="Medium Shading 2 Accent 4" w:semiHidden="0" w:uiPriority="64" w:unhideWhenUsed="0"/>
+    <w:lsdException w:name="Medium List 1 Accent 4" w:semiHidden="0" w:uiPriority="65" w:unhideWhenUsed="0"/>
+    <w:lsdException w:name="Medium List 2 Accent 4" w:semiHidden="0" w:uiPriority="66" w:unhideWhenUsed="0"/>
+    <w:lsdException w:name="Medium Grid 1 Accent 4" w:semiHidden="0" w:uiPriority="67" w:unhideWhenUsed="0"/>
+    <w:lsdException w:name="Medium Grid 2 Accent 4" w:semiHidden="0" w:uiPriority="68" w:unhideWhenUsed="0"/>
+    <w:lsdException w:name="Medium Grid 3 Accent 4" w:semiHidden="0" w:uiPriority="69" w:unhideWhenUsed="0"/>
+    <w:lsdException w:name="Dark List Accent 4" w:semiHidden="0" w:uiPriority="70" w:unhideWhenUsed="0"/>
+    <w:lsdException w:name="Colorful Shading Accent 4" w:semiHidden="0" w:uiPriority="71" w:unhideWhenUsed="0"/>
+    <w:lsdException w:name="Colorful List Accent 4" w:semiHidden="0" w:uiPriority="72" w:unhideWhenUsed="0"/>
+    <w:lsdException w:name="Colorful Grid Accent 4" w:semiHidden="0" w:uiPriority="73" w:unhideWhenUsed="0"/>
+    <w:lsdException w:name="Light Shading Accent 5" w:semiHidden="0" w:uiPriority="60" w:unhideWhenUsed="0"/>
+    <w:lsdException w:name="Light List Accent 5" w:semiHidden="0" w:uiPriority="61" w:unhideWhenUsed="0"/>
+    <w:lsdException w:name="Light Grid Accent 5" w:semiHidden="0" w:uiPriority="62" w:unhideWhenUsed="0"/>
+    <w:lsdException w:name="Medium Shading 1 Accent 5" w:semiHidden="0" w:uiPriority="63" w:unhideWhenUsed="0"/>
+    <w:lsdException w:name="Medium Shading 2 Accent 5" w:semiHidden="0" w:uiPriority="64" w:unhideWhenUsed="0"/>
+    <w:lsdException w:name="Medium List 1 Accent 5" w:semiHidden="0" w:uiPriority="65" w:unhideWhenUsed="0"/>
+    <w:lsdException w:name="Medium List 2 Accent 5" w:semiHidden="0" w:uiPriority="66" w:unhideWhenUsed="0"/>
+    <w:lsdException w:name="Medium Grid 1 Accent 5" w:semiHidden="0" w:uiPriority="67" w:unhideWhenUsed="0"/>
+    <w:lsdException w:name="Medium Grid 2 Accent 5" w:semiHidden="0" w:uiPriority="68" w:unhideWhenUsed="0"/>
+    <w:lsdException w:name="Medium Grid 3 Accent 5" w:semiHidden="0" w:uiPriority="69" w:unhideWhenUsed="0"/>
+    <w:lsdException w:name="Dark List Accent 5" w:semiHidden="0" w:uiPriority="70" w:unhideWhenUsed="0"/>
+    <w:lsdException w:name="Colorful Shading Accent 5" w:semiHidden="0" w:uiPriority="71" w:unhideWhenUsed="0"/>
+    <w:lsdException w:name="Colorful List Accent 5" w:semiHidden="0" w:uiPriority="72" w:unhideWhenUsed="0"/>
+    <w:lsdException w:name="Colorful Grid Accent 5" w:semiHidden="0" w:uiPriority="73" w:unhideWhenUsed="0"/>
+    <w:lsdException w:name="Light Shading Accent 6" w:semiHidden="0" w:uiPriority="60" w:unhideWhenUsed="0"/>
+    <w:lsdException w:name="Light List Accent 6" w:semiHidden="0" w:uiPriority="61" w:unhideWhenUsed="0"/>
+    <w:lsdException w:name="Light Grid Accent 6" w:semiHidden="0" w:uiPriority="62" w:unhideWhenUsed="0"/>
+    <w:lsdException w:name="Medium Shading 1 Accent 6" w:semiHidden="0" w:uiPriority="63" w:unhideWhenUsed="0"/>
+    <w:lsdException w:name="Medium Shading 2 Accent 6" w:semiHidden="0" w:uiPriority="64" w:unhideWhenUsed="0"/>
+    <w:lsdException w:name="Medium List 1 Accent 6" w:semiHidden="0" w:uiPriority="65" w:unhideWhenUsed="0"/>
+    <w:lsdException w:name="Medium List 2 Accent 6" w:semiHidden="0" w:uiPriority="66" w:unhideWhenUsed="0"/>
+    <w:lsdException w:name="Medium Grid 1 Accent 6" w:semiHidden="0" w:uiPriority="67" w:unhideWhenUsed="0"/>
+    <w:lsdException w:name="Medium Grid 2 Accent 6" w:semiHidden="0" w:uiPriority="68" w:unhideWhenUsed="0"/>
+    <w:lsdException w:name="Medium Grid 3 Accent 6" w:semiHidden="0" w:uiPriority="69" w:unhideWhenUsed="0"/>
+    <w:lsdException w:name="Dark List Accent 6" w:semiHidden="0" w:uiPriority="70" w:unhideWhenUsed="0"/>
+    <w:lsdException w:name="Colorful Shading Accent 6" w:semiHidden="0" w:uiPriority="71" w:unhideWhenUsed="0"/>
+    <w:lsdException w:name="Colorful List Accent 6" w:semiHidden="0" w:uiPriority="72" w:unhideWhenUsed="0"/>
+    <w:lsdException w:name="Colorful Grid Accent 6" w:semiHidden="0" w:uiPriority="73" w:unhideWhenUsed="0"/>
+    <w:lsdException w:name="Subtle Emphasis" w:semiHidden="0" w:uiPriority="19" w:unhideWhenUsed="0" w:qFormat="1"/>
+    <w:lsdException w:name="Intense Emphasis" w:semiHidden="0" w:uiPriority="21" w:unhideWhenUsed="0" w:qFormat="1"/>
+    <w:lsdException w:name="Subtle Reference" w:semiHidden="0" w:uiPriority="31" w:unhideWhenUsed="0" w:qFormat="1"/>
+    <w:lsdException w:name="Intense Reference" w:semiHidden="0" w:uiPriority="32" w:unhideWhenUsed="0" w:qFormat="1"/>
+    <w:lsdException w:name="Book Title" w:semiHidden="0" w:uiPriority="33" w:unhideWhenUsed="0" w:qFormat="1"/>
+    <w:lsdException w:name="Bibliography" w:uiPriority="37"/>
+    <w:lsdException w:name="TOC Heading" w:uiPriority="39" w:qFormat="1"/>
   </w:latentStyles>
   <w:style w:type="paragraph" w:default="1" w:styleId="Normal">
     <w:name w:val="Normal"/>
@@ -2611,7 +2703,6 @@
       <w:spacing w:after="0" w:line="240" w:lineRule="auto"/>
     </w:pPr>
     <w:tblPr>
-      <w:tblInd w:w="0" w:type="dxa"/>
       <w:tblBorders>
         <w:top w:val="single" w:sz="4" w:space="0" w:color="auto"/>
         <w:left w:val="single" w:sz="4" w:space="0" w:color="auto"/>
@@ -2620,12 +2711,6 @@
         <w:insideH w:val="single" w:sz="4" w:space="0" w:color="auto"/>
         <w:insideV w:val="single" w:sz="4" w:space="0" w:color="auto"/>
       </w:tblBorders>
-      <w:tblCellMar>
-        <w:top w:w="0" w:type="dxa"/>
-        <w:left w:w="108" w:type="dxa"/>
-        <w:bottom w:w="0" w:type="dxa"/>
-        <w:right w:w="108" w:type="dxa"/>
-      </w:tblCellMar>
     </w:tblPr>
   </w:style>
   <w:style w:type="character" w:customStyle="1" w:styleId="Heading1Char">
@@ -2709,6 +2794,551 @@
       <w:color w:val="2E74B5" w:themeColor="accent1" w:themeShade="BF"/>
       <w:sz w:val="26"/>
       <w:szCs w:val="26"/>
+    </w:rPr>
+  </w:style>
+  <w:style w:type="character" w:styleId="CommentReference">
+    <w:name w:val="annotation reference"/>
+    <w:basedOn w:val="DefaultParagraphFont"/>
+    <w:uiPriority w:val="99"/>
+    <w:semiHidden/>
+    <w:unhideWhenUsed/>
+    <w:rsid w:val="003108EE"/>
+    <w:rPr>
+      <w:sz w:val="16"/>
+      <w:szCs w:val="16"/>
+    </w:rPr>
+  </w:style>
+  <w:style w:type="paragraph" w:styleId="CommentText">
+    <w:name w:val="annotation text"/>
+    <w:basedOn w:val="Normal"/>
+    <w:link w:val="CommentTextChar"/>
+    <w:uiPriority w:val="99"/>
+    <w:semiHidden/>
+    <w:unhideWhenUsed/>
+    <w:rsid w:val="003108EE"/>
+    <w:pPr>
+      <w:spacing w:line="240" w:lineRule="auto"/>
+    </w:pPr>
+    <w:rPr>
+      <w:sz w:val="20"/>
+      <w:szCs w:val="20"/>
+    </w:rPr>
+  </w:style>
+  <w:style w:type="character" w:customStyle="1" w:styleId="CommentTextChar">
+    <w:name w:val="Comment Text Char"/>
+    <w:basedOn w:val="DefaultParagraphFont"/>
+    <w:link w:val="CommentText"/>
+    <w:uiPriority w:val="99"/>
+    <w:semiHidden/>
+    <w:rsid w:val="003108EE"/>
+    <w:rPr>
+      <w:sz w:val="20"/>
+      <w:szCs w:val="20"/>
+    </w:rPr>
+  </w:style>
+  <w:style w:type="paragraph" w:styleId="CommentSubject">
+    <w:name w:val="annotation subject"/>
+    <w:basedOn w:val="CommentText"/>
+    <w:next w:val="CommentText"/>
+    <w:link w:val="CommentSubjectChar"/>
+    <w:uiPriority w:val="99"/>
+    <w:semiHidden/>
+    <w:unhideWhenUsed/>
+    <w:rsid w:val="003108EE"/>
+    <w:rPr>
+      <w:b/>
+      <w:bCs/>
+    </w:rPr>
+  </w:style>
+  <w:style w:type="character" w:customStyle="1" w:styleId="CommentSubjectChar">
+    <w:name w:val="Comment Subject Char"/>
+    <w:basedOn w:val="CommentTextChar"/>
+    <w:link w:val="CommentSubject"/>
+    <w:uiPriority w:val="99"/>
+    <w:semiHidden/>
+    <w:rsid w:val="003108EE"/>
+    <w:rPr>
+      <w:b/>
+      <w:bCs/>
+      <w:sz w:val="20"/>
+      <w:szCs w:val="20"/>
+    </w:rPr>
+  </w:style>
+  <w:style w:type="paragraph" w:styleId="BalloonText">
+    <w:name w:val="Balloon Text"/>
+    <w:basedOn w:val="Normal"/>
+    <w:link w:val="BalloonTextChar"/>
+    <w:uiPriority w:val="99"/>
+    <w:semiHidden/>
+    <w:unhideWhenUsed/>
+    <w:rsid w:val="003108EE"/>
+    <w:pPr>
+      <w:spacing w:after="0" w:line="240" w:lineRule="auto"/>
+    </w:pPr>
+    <w:rPr>
+      <w:rFonts w:ascii="Tahoma" w:hAnsi="Tahoma" w:cs="Tahoma"/>
+      <w:sz w:val="16"/>
+      <w:szCs w:val="16"/>
+    </w:rPr>
+  </w:style>
+  <w:style w:type="character" w:customStyle="1" w:styleId="BalloonTextChar">
+    <w:name w:val="Balloon Text Char"/>
+    <w:basedOn w:val="DefaultParagraphFont"/>
+    <w:link w:val="BalloonText"/>
+    <w:uiPriority w:val="99"/>
+    <w:semiHidden/>
+    <w:rsid w:val="003108EE"/>
+    <w:rPr>
+      <w:rFonts w:ascii="Tahoma" w:hAnsi="Tahoma" w:cs="Tahoma"/>
+      <w:sz w:val="16"/>
+      <w:szCs w:val="16"/>
+    </w:rPr>
+  </w:style>
+</w:styles>
+</file>
+
+<file path=word/stylesWithEffects.xml><?xml version="1.0" encoding="utf-8"?>
+<w:styles xmlns:wpc="http://schemas.microsoft.com/office/word/2010/wordprocessingCanvas" xmlns:mc="http://schemas.openxmlformats.org/markup-compatibility/2006" xmlns:o="urn:schemas-microsoft-com:office:office" xmlns:r="http://schemas.openxmlformats.org/officeDocument/2006/relationships" xmlns:m="http://schemas.openxmlformats.org/officeDocument/2006/math" xmlns:v="urn:schemas-microsoft-com:vml" xmlns:wp14="http://schemas.microsoft.com/office/word/2010/wordprocessingDrawing" xmlns:wp="http://schemas.openxmlformats.org/drawingml/2006/wordprocessingDrawing" xmlns:w10="urn:schemas-microsoft-com:office:word" xmlns:w="http://schemas.openxmlformats.org/wordprocessingml/2006/main" xmlns:w14="http://schemas.microsoft.com/office/word/2010/wordml" xmlns:wpg="http://schemas.microsoft.com/office/word/2010/wordprocessingGroup" xmlns:wpi="http://schemas.microsoft.com/office/word/2010/wordprocessingInk" xmlns:wne="http://schemas.microsoft.com/office/word/2006/wordml" xmlns:wps="http://schemas.microsoft.com/office/word/2010/wordprocessingShape" mc:Ignorable="w14 wp14">
+  <w:docDefaults>
+    <w:rPrDefault>
+      <w:rPr>
+        <w:rFonts w:asciiTheme="minorHAnsi" w:eastAsiaTheme="minorHAnsi" w:hAnsiTheme="minorHAnsi" w:cstheme="minorBidi"/>
+        <w:sz w:val="22"/>
+        <w:szCs w:val="22"/>
+        <w:lang w:val="en-US" w:eastAsia="en-US" w:bidi="ar-SA"/>
+      </w:rPr>
+    </w:rPrDefault>
+    <w:pPrDefault>
+      <w:pPr>
+        <w:spacing w:after="160" w:line="259" w:lineRule="auto"/>
+      </w:pPr>
+    </w:pPrDefault>
+  </w:docDefaults>
+  <w:latentStyles w:defLockedState="0" w:defUIPriority="99" w:defSemiHidden="1" w:defUnhideWhenUsed="1" w:defQFormat="0" w:count="267">
+    <w:lsdException w:name="Normal" w:semiHidden="0" w:uiPriority="0" w:unhideWhenUsed="0" w:qFormat="1"/>
+    <w:lsdException w:name="heading 1" w:semiHidden="0" w:uiPriority="9" w:unhideWhenUsed="0" w:qFormat="1"/>
+    <w:lsdException w:name="heading 2" w:uiPriority="9" w:qFormat="1"/>
+    <w:lsdException w:name="heading 3" w:uiPriority="9" w:qFormat="1"/>
+    <w:lsdException w:name="heading 4" w:uiPriority="9" w:qFormat="1"/>
+    <w:lsdException w:name="heading 5" w:uiPriority="9" w:qFormat="1"/>
+    <w:lsdException w:name="heading 6" w:uiPriority="9" w:qFormat="1"/>
+    <w:lsdException w:name="heading 7" w:uiPriority="9" w:qFormat="1"/>
+    <w:lsdException w:name="heading 8" w:uiPriority="9" w:qFormat="1"/>
+    <w:lsdException w:name="heading 9" w:uiPriority="9" w:qFormat="1"/>
+    <w:lsdException w:name="toc 1" w:uiPriority="39"/>
+    <w:lsdException w:name="toc 2" w:uiPriority="39"/>
+    <w:lsdException w:name="toc 3" w:uiPriority="39"/>
+    <w:lsdException w:name="toc 4" w:uiPriority="39"/>
+    <w:lsdException w:name="toc 5" w:uiPriority="39"/>
+    <w:lsdException w:name="toc 6" w:uiPriority="39"/>
+    <w:lsdException w:name="toc 7" w:uiPriority="39"/>
+    <w:lsdException w:name="toc 8" w:uiPriority="39"/>
+    <w:lsdException w:name="toc 9" w:uiPriority="39"/>
+    <w:lsdException w:name="caption" w:uiPriority="35" w:qFormat="1"/>
+    <w:lsdException w:name="Title" w:semiHidden="0" w:uiPriority="10" w:unhideWhenUsed="0" w:qFormat="1"/>
+    <w:lsdException w:name="Default Paragraph Font" w:uiPriority="1"/>
+    <w:lsdException w:name="Subtitle" w:semiHidden="0" w:uiPriority="11" w:unhideWhenUsed="0" w:qFormat="1"/>
+    <w:lsdException w:name="Strong" w:semiHidden="0" w:uiPriority="22" w:unhideWhenUsed="0" w:qFormat="1"/>
+    <w:lsdException w:name="Emphasis" w:semiHidden="0" w:uiPriority="20" w:unhideWhenUsed="0" w:qFormat="1"/>
+    <w:lsdException w:name="Normal Table" w:semiHidden="0" w:unhideWhenUsed="0"/>
+    <w:lsdException w:name="Table Web 2" w:semiHidden="0" w:unhideWhenUsed="0"/>
+    <w:lsdException w:name="Table Grid" w:semiHidden="0" w:uiPriority="39" w:unhideWhenUsed="0"/>
+    <w:lsdException w:name="Table Theme" w:semiHidden="0" w:unhideWhenUsed="0"/>
+    <w:lsdException w:name="Placeholder Text" w:unhideWhenUsed="0"/>
+    <w:lsdException w:name="No Spacing" w:semiHidden="0" w:uiPriority="1" w:unhideWhenUsed="0" w:qFormat="1"/>
+    <w:lsdException w:name="Light Shading" w:semiHidden="0" w:uiPriority="60" w:unhideWhenUsed="0"/>
+    <w:lsdException w:name="Light List" w:semiHidden="0" w:uiPriority="61" w:unhideWhenUsed="0"/>
+    <w:lsdException w:name="Light Grid" w:semiHidden="0" w:uiPriority="62" w:unhideWhenUsed="0"/>
+    <w:lsdException w:name="Medium Shading 1" w:semiHidden="0" w:uiPriority="63" w:unhideWhenUsed="0"/>
+    <w:lsdException w:name="Medium Shading 2" w:semiHidden="0" w:uiPriority="64" w:unhideWhenUsed="0"/>
+    <w:lsdException w:name="Medium List 1" w:semiHidden="0" w:uiPriority="65" w:unhideWhenUsed="0"/>
+    <w:lsdException w:name="Medium List 2" w:semiHidden="0" w:uiPriority="66" w:unhideWhenUsed="0"/>
+    <w:lsdException w:name="Medium Grid 1" w:semiHidden="0" w:uiPriority="67" w:unhideWhenUsed="0"/>
+    <w:lsdException w:name="Medium Grid 2" w:semiHidden="0" w:uiPriority="68" w:unhideWhenUsed="0"/>
+    <w:lsdException w:name="Medium Grid 3" w:semiHidden="0" w:uiPriority="69" w:unhideWhenUsed="0"/>
+    <w:lsdException w:name="Dark List" w:semiHidden="0" w:uiPriority="70" w:unhideWhenUsed="0"/>
+    <w:lsdException w:name="Colorful Shading" w:semiHidden="0" w:uiPriority="71" w:unhideWhenUsed="0"/>
+    <w:lsdException w:name="Colorful List" w:semiHidden="0" w:uiPriority="72" w:unhideWhenUsed="0"/>
+    <w:lsdException w:name="Colorful Grid" w:semiHidden="0" w:uiPriority="73" w:unhideWhenUsed="0"/>
+    <w:lsdException w:name="Light Shading Accent 1" w:semiHidden="0" w:uiPriority="60" w:unhideWhenUsed="0"/>
+    <w:lsdException w:name="Light List Accent 1" w:semiHidden="0" w:uiPriority="61" w:unhideWhenUsed="0"/>
+    <w:lsdException w:name="Light Grid Accent 1" w:semiHidden="0" w:uiPriority="62" w:unhideWhenUsed="0"/>
+    <w:lsdException w:name="Medium Shading 1 Accent 1" w:semiHidden="0" w:uiPriority="63" w:unhideWhenUsed="0"/>
+    <w:lsdException w:name="Medium Shading 2 Accent 1" w:semiHidden="0" w:uiPriority="64" w:unhideWhenUsed="0"/>
+    <w:lsdException w:name="Medium List 1 Accent 1" w:semiHidden="0" w:uiPriority="65" w:unhideWhenUsed="0"/>
+    <w:lsdException w:name="Revision" w:unhideWhenUsed="0"/>
+    <w:lsdException w:name="List Paragraph" w:semiHidden="0" w:uiPriority="34" w:unhideWhenUsed="0" w:qFormat="1"/>
+    <w:lsdException w:name="Quote" w:semiHidden="0" w:uiPriority="29" w:unhideWhenUsed="0" w:qFormat="1"/>
+    <w:lsdException w:name="Intense Quote" w:semiHidden="0" w:uiPriority="30" w:unhideWhenUsed="0" w:qFormat="1"/>
+    <w:lsdException w:name="Medium List 2 Accent 1" w:semiHidden="0" w:uiPriority="66" w:unhideWhenUsed="0"/>
+    <w:lsdException w:name="Medium Grid 1 Accent 1" w:semiHidden="0" w:uiPriority="67" w:unhideWhenUsed="0"/>
+    <w:lsdException w:name="Medium Grid 2 Accent 1" w:semiHidden="0" w:uiPriority="68" w:unhideWhenUsed="0"/>
+    <w:lsdException w:name="Medium Grid 3 Accent 1" w:semiHidden="0" w:uiPriority="69" w:unhideWhenUsed="0"/>
+    <w:lsdException w:name="Dark List Accent 1" w:semiHidden="0" w:uiPriority="70" w:unhideWhenUsed="0"/>
+    <w:lsdException w:name="Colorful Shading Accent 1" w:semiHidden="0" w:uiPriority="71" w:unhideWhenUsed="0"/>
+    <w:lsdException w:name="Colorful List Accent 1" w:semiHidden="0" w:uiPriority="72" w:unhideWhenUsed="0"/>
+    <w:lsdException w:name="Colorful Grid Accent 1" w:semiHidden="0" w:uiPriority="73" w:unhideWhenUsed="0"/>
+    <w:lsdException w:name="Light Shading Accent 2" w:semiHidden="0" w:uiPriority="60" w:unhideWhenUsed="0"/>
+    <w:lsdException w:name="Light List Accent 2" w:semiHidden="0" w:uiPriority="61" w:unhideWhenUsed="0"/>
+    <w:lsdException w:name="Light Grid Accent 2" w:semiHidden="0" w:uiPriority="62" w:unhideWhenUsed="0"/>
+    <w:lsdException w:name="Medium Shading 1 Accent 2" w:semiHidden="0" w:uiPriority="63" w:unhideWhenUsed="0"/>
+    <w:lsdException w:name="Medium Shading 2 Accent 2" w:semiHidden="0" w:uiPriority="64" w:unhideWhenUsed="0"/>
+    <w:lsdException w:name="Medium List 1 Accent 2" w:semiHidden="0" w:uiPriority="65" w:unhideWhenUsed="0"/>
+    <w:lsdException w:name="Medium List 2 Accent 2" w:semiHidden="0" w:uiPriority="66" w:unhideWhenUsed="0"/>
+    <w:lsdException w:name="Medium Grid 1 Accent 2" w:semiHidden="0" w:uiPriority="67" w:unhideWhenUsed="0"/>
+    <w:lsdException w:name="Medium Grid 2 Accent 2" w:semiHidden="0" w:uiPriority="68" w:unhideWhenUsed="0"/>
+    <w:lsdException w:name="Medium Grid 3 Accent 2" w:semiHidden="0" w:uiPriority="69" w:unhideWhenUsed="0"/>
+    <w:lsdException w:name="Dark List Accent 2" w:semiHidden="0" w:uiPriority="70" w:unhideWhenUsed="0"/>
+    <w:lsdException w:name="Colorful Shading Accent 2" w:semiHidden="0" w:uiPriority="71" w:unhideWhenUsed="0"/>
+    <w:lsdException w:name="Colorful List Accent 2" w:semiHidden="0" w:uiPriority="72" w:unhideWhenUsed="0"/>
+    <w:lsdException w:name="Colorful Grid Accent 2" w:semiHidden="0" w:uiPriority="73" w:unhideWhenUsed="0"/>
+    <w:lsdException w:name="Light Shading Accent 3" w:semiHidden="0" w:uiPriority="60" w:unhideWhenUsed="0"/>
+    <w:lsdException w:name="Light List Accent 3" w:semiHidden="0" w:uiPriority="61" w:unhideWhenUsed="0"/>
+    <w:lsdException w:name="Light Grid Accent 3" w:semiHidden="0" w:uiPriority="62" w:unhideWhenUsed="0"/>
+    <w:lsdException w:name="Medium Shading 1 Accent 3" w:semiHidden="0" w:uiPriority="63" w:unhideWhenUsed="0"/>
+    <w:lsdException w:name="Medium Shading 2 Accent 3" w:semiHidden="0" w:uiPriority="64" w:unhideWhenUsed="0"/>
+    <w:lsdException w:name="Medium List 1 Accent 3" w:semiHidden="0" w:uiPriority="65" w:unhideWhenUsed="0"/>
+    <w:lsdException w:name="Medium List 2 Accent 3" w:semiHidden="0" w:uiPriority="66" w:unhideWhenUsed="0"/>
+    <w:lsdException w:name="Medium Grid 1 Accent 3" w:semiHidden="0" w:uiPriority="67" w:unhideWhenUsed="0"/>
+    <w:lsdException w:name="Medium Grid 2 Accent 3" w:semiHidden="0" w:uiPriority="68" w:unhideWhenUsed="0"/>
+    <w:lsdException w:name="Medium Grid 3 Accent 3" w:semiHidden="0" w:uiPriority="69" w:unhideWhenUsed="0"/>
+    <w:lsdException w:name="Dark List Accent 3" w:semiHidden="0" w:uiPriority="70" w:unhideWhenUsed="0"/>
+    <w:lsdException w:name="Colorful Shading Accent 3" w:semiHidden="0" w:uiPriority="71" w:unhideWhenUsed="0"/>
+    <w:lsdException w:name="Colorful List Accent 3" w:semiHidden="0" w:uiPriority="72" w:unhideWhenUsed="0"/>
+    <w:lsdException w:name="Colorful Grid Accent 3" w:semiHidden="0" w:uiPriority="73" w:unhideWhenUsed="0"/>
+    <w:lsdException w:name="Light Shading Accent 4" w:semiHidden="0" w:uiPriority="60" w:unhideWhenUsed="0"/>
+    <w:lsdException w:name="Light List Accent 4" w:semiHidden="0" w:uiPriority="61" w:unhideWhenUsed="0"/>
+    <w:lsdException w:name="Light Grid Accent 4" w:semiHidden="0" w:uiPriority="62" w:unhideWhenUsed="0"/>
+    <w:lsdException w:name="Medium Shading 1 Accent 4" w:semiHidden="0" w:uiPriority="63" w:unhideWhenUsed="0"/>
+    <w:lsdException w:name="Medium Shading 2 Accent 4" w:semiHidden="0" w:uiPriority="64" w:unhideWhenUsed="0"/>
+    <w:lsdException w:name="Medium List 1 Accent 4" w:semiHidden="0" w:uiPriority="65" w:unhideWhenUsed="0"/>
+    <w:lsdException w:name="Medium List 2 Accent 4" w:semiHidden="0" w:uiPriority="66" w:unhideWhenUsed="0"/>
+    <w:lsdException w:name="Medium Grid 1 Accent 4" w:semiHidden="0" w:uiPriority="67" w:unhideWhenUsed="0"/>
+    <w:lsdException w:name="Medium Grid 2 Accent 4" w:semiHidden="0" w:uiPriority="68" w:unhideWhenUsed="0"/>
+    <w:lsdException w:name="Medium Grid 3 Accent 4" w:semiHidden="0" w:uiPriority="69" w:unhideWhenUsed="0"/>
+    <w:lsdException w:name="Dark List Accent 4" w:semiHidden="0" w:uiPriority="70" w:unhideWhenUsed="0"/>
+    <w:lsdException w:name="Colorful Shading Accent 4" w:semiHidden="0" w:uiPriority="71" w:unhideWhenUsed="0"/>
+    <w:lsdException w:name="Colorful List Accent 4" w:semiHidden="0" w:uiPriority="72" w:unhideWhenUsed="0"/>
+    <w:lsdException w:name="Colorful Grid Accent 4" w:semiHidden="0" w:uiPriority="73" w:unhideWhenUsed="0"/>
+    <w:lsdException w:name="Light Shading Accent 5" w:semiHidden="0" w:uiPriority="60" w:unhideWhenUsed="0"/>
+    <w:lsdException w:name="Light List Accent 5" w:semiHidden="0" w:uiPriority="61" w:unhideWhenUsed="0"/>
+    <w:lsdException w:name="Light Grid Accent 5" w:semiHidden="0" w:uiPriority="62" w:unhideWhenUsed="0"/>
+    <w:lsdException w:name="Medium Shading 1 Accent 5" w:semiHidden="0" w:uiPriority="63" w:unhideWhenUsed="0"/>
+    <w:lsdException w:name="Medium Shading 2 Accent 5" w:semiHidden="0" w:uiPriority="64" w:unhideWhenUsed="0"/>
+    <w:lsdException w:name="Medium List 1 Accent 5" w:semiHidden="0" w:uiPriority="65" w:unhideWhenUsed="0"/>
+    <w:lsdException w:name="Medium List 2 Accent 5" w:semiHidden="0" w:uiPriority="66" w:unhideWhenUsed="0"/>
+    <w:lsdException w:name="Medium Grid 1 Accent 5" w:semiHidden="0" w:uiPriority="67" w:unhideWhenUsed="0"/>
+    <w:lsdException w:name="Medium Grid 2 Accent 5" w:semiHidden="0" w:uiPriority="68" w:unhideWhenUsed="0"/>
+    <w:lsdException w:name="Medium Grid 3 Accent 5" w:semiHidden="0" w:uiPriority="69" w:unhideWhenUsed="0"/>
+    <w:lsdException w:name="Dark List Accent 5" w:semiHidden="0" w:uiPriority="70" w:unhideWhenUsed="0"/>
+    <w:lsdException w:name="Colorful Shading Accent 5" w:semiHidden="0" w:uiPriority="71" w:unhideWhenUsed="0"/>
+    <w:lsdException w:name="Colorful List Accent 5" w:semiHidden="0" w:uiPriority="72" w:unhideWhenUsed="0"/>
+    <w:lsdException w:name="Colorful Grid Accent 5" w:semiHidden="0" w:uiPriority="73" w:unhideWhenUsed="0"/>
+    <w:lsdException w:name="Light Shading Accent 6" w:semiHidden="0" w:uiPriority="60" w:unhideWhenUsed="0"/>
+    <w:lsdException w:name="Light List Accent 6" w:semiHidden="0" w:uiPriority="61" w:unhideWhenUsed="0"/>
+    <w:lsdException w:name="Light Grid Accent 6" w:semiHidden="0" w:uiPriority="62" w:unhideWhenUsed="0"/>
+    <w:lsdException w:name="Medium Shading 1 Accent 6" w:semiHidden="0" w:uiPriority="63" w:unhideWhenUsed="0"/>
+    <w:lsdException w:name="Medium Shading 2 Accent 6" w:semiHidden="0" w:uiPriority="64" w:unhideWhenUsed="0"/>
+    <w:lsdException w:name="Medium List 1 Accent 6" w:semiHidden="0" w:uiPriority="65" w:unhideWhenUsed="0"/>
+    <w:lsdException w:name="Medium List 2 Accent 6" w:semiHidden="0" w:uiPriority="66" w:unhideWhenUsed="0"/>
+    <w:lsdException w:name="Medium Grid 1 Accent 6" w:semiHidden="0" w:uiPriority="67" w:unhideWhenUsed="0"/>
+    <w:lsdException w:name="Medium Grid 2 Accent 6" w:semiHidden="0" w:uiPriority="68" w:unhideWhenUsed="0"/>
+    <w:lsdException w:name="Medium Grid 3 Accent 6" w:semiHidden="0" w:uiPriority="69" w:unhideWhenUsed="0"/>
+    <w:lsdException w:name="Dark List Accent 6" w:semiHidden="0" w:uiPriority="70" w:unhideWhenUsed="0"/>
+    <w:lsdException w:name="Colorful Shading Accent 6" w:semiHidden="0" w:uiPriority="71" w:unhideWhenUsed="0"/>
+    <w:lsdException w:name="Colorful List Accent 6" w:semiHidden="0" w:uiPriority="72" w:unhideWhenUsed="0"/>
+    <w:lsdException w:name="Colorful Grid Accent 6" w:semiHidden="0" w:uiPriority="73" w:unhideWhenUsed="0"/>
+    <w:lsdException w:name="Subtle Emphasis" w:semiHidden="0" w:uiPriority="19" w:unhideWhenUsed="0" w:qFormat="1"/>
+    <w:lsdException w:name="Intense Emphasis" w:semiHidden="0" w:uiPriority="21" w:unhideWhenUsed="0" w:qFormat="1"/>
+    <w:lsdException w:name="Subtle Reference" w:semiHidden="0" w:uiPriority="31" w:unhideWhenUsed="0" w:qFormat="1"/>
+    <w:lsdException w:name="Intense Reference" w:semiHidden="0" w:uiPriority="32" w:unhideWhenUsed="0" w:qFormat="1"/>
+    <w:lsdException w:name="Book Title" w:semiHidden="0" w:uiPriority="33" w:unhideWhenUsed="0" w:qFormat="1"/>
+    <w:lsdException w:name="Bibliography" w:uiPriority="37"/>
+    <w:lsdException w:name="TOC Heading" w:uiPriority="39" w:qFormat="1"/>
+  </w:latentStyles>
+  <w:style w:type="paragraph" w:default="1" w:styleId="Normal">
+    <w:name w:val="Normal"/>
+    <w:qFormat/>
+  </w:style>
+  <w:style w:type="paragraph" w:styleId="Heading1">
+    <w:name w:val="heading 1"/>
+    <w:basedOn w:val="Normal"/>
+    <w:next w:val="Normal"/>
+    <w:link w:val="Heading1Char"/>
+    <w:uiPriority w:val="9"/>
+    <w:qFormat/>
+    <w:rsid w:val="00DE7348"/>
+    <w:pPr>
+      <w:keepNext/>
+      <w:keepLines/>
+      <w:spacing w:before="240" w:after="0"/>
+      <w:outlineLvl w:val="0"/>
+    </w:pPr>
+    <w:rPr>
+      <w:rFonts w:asciiTheme="majorHAnsi" w:eastAsiaTheme="majorEastAsia" w:hAnsiTheme="majorHAnsi" w:cstheme="majorBidi"/>
+      <w:color w:val="2E74B5" w:themeColor="accent1" w:themeShade="BF"/>
+      <w:sz w:val="32"/>
+      <w:szCs w:val="32"/>
+    </w:rPr>
+  </w:style>
+  <w:style w:type="paragraph" w:styleId="Heading2">
+    <w:name w:val="heading 2"/>
+    <w:basedOn w:val="Normal"/>
+    <w:next w:val="Normal"/>
+    <w:link w:val="Heading2Char"/>
+    <w:uiPriority w:val="9"/>
+    <w:unhideWhenUsed/>
+    <w:qFormat/>
+    <w:rsid w:val="00DE7348"/>
+    <w:pPr>
+      <w:keepNext/>
+      <w:keepLines/>
+      <w:spacing w:before="40" w:after="0"/>
+      <w:outlineLvl w:val="1"/>
+    </w:pPr>
+    <w:rPr>
+      <w:rFonts w:asciiTheme="majorHAnsi" w:eastAsiaTheme="majorEastAsia" w:hAnsiTheme="majorHAnsi" w:cstheme="majorBidi"/>
+      <w:color w:val="2E74B5" w:themeColor="accent1" w:themeShade="BF"/>
+      <w:sz w:val="26"/>
+      <w:szCs w:val="26"/>
+    </w:rPr>
+  </w:style>
+  <w:style w:type="character" w:default="1" w:styleId="DefaultParagraphFont">
+    <w:name w:val="Default Paragraph Font"/>
+    <w:uiPriority w:val="1"/>
+    <w:semiHidden/>
+    <w:unhideWhenUsed/>
+  </w:style>
+  <w:style w:type="table" w:default="1" w:styleId="TableNormal">
+    <w:name w:val="Normal Table"/>
+    <w:uiPriority w:val="99"/>
+    <w:semiHidden/>
+    <w:unhideWhenUsed/>
+    <w:tblPr>
+      <w:tblInd w:w="0" w:type="dxa"/>
+      <w:tblCellMar>
+        <w:top w:w="0" w:type="dxa"/>
+        <w:left w:w="108" w:type="dxa"/>
+        <w:bottom w:w="0" w:type="dxa"/>
+        <w:right w:w="108" w:type="dxa"/>
+      </w:tblCellMar>
+    </w:tblPr>
+  </w:style>
+  <w:style w:type="numbering" w:default="1" w:styleId="NoList">
+    <w:name w:val="No List"/>
+    <w:uiPriority w:val="99"/>
+    <w:semiHidden/>
+    <w:unhideWhenUsed/>
+  </w:style>
+  <w:style w:type="paragraph" w:styleId="ListParagraph">
+    <w:name w:val="List Paragraph"/>
+    <w:basedOn w:val="Normal"/>
+    <w:uiPriority w:val="34"/>
+    <w:qFormat/>
+    <w:rsid w:val="00C52095"/>
+    <w:pPr>
+      <w:ind w:left="720"/>
+      <w:contextualSpacing/>
+    </w:pPr>
+  </w:style>
+  <w:style w:type="table" w:styleId="TableGrid">
+    <w:name w:val="Table Grid"/>
+    <w:basedOn w:val="TableNormal"/>
+    <w:uiPriority w:val="39"/>
+    <w:rsid w:val="00B83D88"/>
+    <w:pPr>
+      <w:spacing w:after="0" w:line="240" w:lineRule="auto"/>
+    </w:pPr>
+    <w:tblPr>
+      <w:tblBorders>
+        <w:top w:val="single" w:sz="4" w:space="0" w:color="auto"/>
+        <w:left w:val="single" w:sz="4" w:space="0" w:color="auto"/>
+        <w:bottom w:val="single" w:sz="4" w:space="0" w:color="auto"/>
+        <w:right w:val="single" w:sz="4" w:space="0" w:color="auto"/>
+        <w:insideH w:val="single" w:sz="4" w:space="0" w:color="auto"/>
+        <w:insideV w:val="single" w:sz="4" w:space="0" w:color="auto"/>
+      </w:tblBorders>
+    </w:tblPr>
+  </w:style>
+  <w:style w:type="character" w:customStyle="1" w:styleId="Heading1Char">
+    <w:name w:val="Heading 1 Char"/>
+    <w:basedOn w:val="DefaultParagraphFont"/>
+    <w:link w:val="Heading1"/>
+    <w:uiPriority w:val="9"/>
+    <w:rsid w:val="00DE7348"/>
+    <w:rPr>
+      <w:rFonts w:asciiTheme="majorHAnsi" w:eastAsiaTheme="majorEastAsia" w:hAnsiTheme="majorHAnsi" w:cstheme="majorBidi"/>
+      <w:color w:val="2E74B5" w:themeColor="accent1" w:themeShade="BF"/>
+      <w:sz w:val="32"/>
+      <w:szCs w:val="32"/>
+    </w:rPr>
+  </w:style>
+  <w:style w:type="paragraph" w:styleId="Title">
+    <w:name w:val="Title"/>
+    <w:basedOn w:val="Normal"/>
+    <w:next w:val="Normal"/>
+    <w:link w:val="TitleChar"/>
+    <w:uiPriority w:val="10"/>
+    <w:qFormat/>
+    <w:rsid w:val="00DE7348"/>
+    <w:pPr>
+      <w:spacing w:after="0" w:line="240" w:lineRule="auto"/>
+      <w:contextualSpacing/>
+    </w:pPr>
+    <w:rPr>
+      <w:rFonts w:asciiTheme="majorHAnsi" w:eastAsiaTheme="majorEastAsia" w:hAnsiTheme="majorHAnsi" w:cstheme="majorBidi"/>
+      <w:spacing w:val="-10"/>
+      <w:kern w:val="28"/>
+      <w:sz w:val="56"/>
+      <w:szCs w:val="56"/>
+    </w:rPr>
+  </w:style>
+  <w:style w:type="character" w:customStyle="1" w:styleId="TitleChar">
+    <w:name w:val="Title Char"/>
+    <w:basedOn w:val="DefaultParagraphFont"/>
+    <w:link w:val="Title"/>
+    <w:uiPriority w:val="10"/>
+    <w:rsid w:val="00DE7348"/>
+    <w:rPr>
+      <w:rFonts w:asciiTheme="majorHAnsi" w:eastAsiaTheme="majorEastAsia" w:hAnsiTheme="majorHAnsi" w:cstheme="majorBidi"/>
+      <w:spacing w:val="-10"/>
+      <w:kern w:val="28"/>
+      <w:sz w:val="56"/>
+      <w:szCs w:val="56"/>
+    </w:rPr>
+  </w:style>
+  <w:style w:type="character" w:styleId="IntenseEmphasis">
+    <w:name w:val="Intense Emphasis"/>
+    <w:basedOn w:val="DefaultParagraphFont"/>
+    <w:uiPriority w:val="21"/>
+    <w:qFormat/>
+    <w:rsid w:val="00DE7348"/>
+    <w:rPr>
+      <w:i/>
+      <w:iCs/>
+      <w:color w:val="5B9BD5" w:themeColor="accent1"/>
+    </w:rPr>
+  </w:style>
+  <w:style w:type="character" w:styleId="Strong">
+    <w:name w:val="Strong"/>
+    <w:basedOn w:val="DefaultParagraphFont"/>
+    <w:uiPriority w:val="22"/>
+    <w:qFormat/>
+    <w:rsid w:val="00DE7348"/>
+    <w:rPr>
+      <w:b/>
+      <w:bCs/>
+    </w:rPr>
+  </w:style>
+  <w:style w:type="character" w:customStyle="1" w:styleId="Heading2Char">
+    <w:name w:val="Heading 2 Char"/>
+    <w:basedOn w:val="DefaultParagraphFont"/>
+    <w:link w:val="Heading2"/>
+    <w:uiPriority w:val="9"/>
+    <w:rsid w:val="00DE7348"/>
+    <w:rPr>
+      <w:rFonts w:asciiTheme="majorHAnsi" w:eastAsiaTheme="majorEastAsia" w:hAnsiTheme="majorHAnsi" w:cstheme="majorBidi"/>
+      <w:color w:val="2E74B5" w:themeColor="accent1" w:themeShade="BF"/>
+      <w:sz w:val="26"/>
+      <w:szCs w:val="26"/>
+    </w:rPr>
+  </w:style>
+  <w:style w:type="character" w:styleId="CommentReference">
+    <w:name w:val="annotation reference"/>
+    <w:basedOn w:val="DefaultParagraphFont"/>
+    <w:uiPriority w:val="99"/>
+    <w:semiHidden/>
+    <w:unhideWhenUsed/>
+    <w:rsid w:val="003108EE"/>
+    <w:rPr>
+      <w:sz w:val="16"/>
+      <w:szCs w:val="16"/>
+    </w:rPr>
+  </w:style>
+  <w:style w:type="paragraph" w:styleId="CommentText">
+    <w:name w:val="annotation text"/>
+    <w:basedOn w:val="Normal"/>
+    <w:link w:val="CommentTextChar"/>
+    <w:uiPriority w:val="99"/>
+    <w:semiHidden/>
+    <w:unhideWhenUsed/>
+    <w:rsid w:val="003108EE"/>
+    <w:pPr>
+      <w:spacing w:line="240" w:lineRule="auto"/>
+    </w:pPr>
+    <w:rPr>
+      <w:sz w:val="20"/>
+      <w:szCs w:val="20"/>
+    </w:rPr>
+  </w:style>
+  <w:style w:type="character" w:customStyle="1" w:styleId="CommentTextChar">
+    <w:name w:val="Comment Text Char"/>
+    <w:basedOn w:val="DefaultParagraphFont"/>
+    <w:link w:val="CommentText"/>
+    <w:uiPriority w:val="99"/>
+    <w:semiHidden/>
+    <w:rsid w:val="003108EE"/>
+    <w:rPr>
+      <w:sz w:val="20"/>
+      <w:szCs w:val="20"/>
+    </w:rPr>
+  </w:style>
+  <w:style w:type="paragraph" w:styleId="CommentSubject">
+    <w:name w:val="annotation subject"/>
+    <w:basedOn w:val="CommentText"/>
+    <w:next w:val="CommentText"/>
+    <w:link w:val="CommentSubjectChar"/>
+    <w:uiPriority w:val="99"/>
+    <w:semiHidden/>
+    <w:unhideWhenUsed/>
+    <w:rsid w:val="003108EE"/>
+    <w:rPr>
+      <w:b/>
+      <w:bCs/>
+    </w:rPr>
+  </w:style>
+  <w:style w:type="character" w:customStyle="1" w:styleId="CommentSubjectChar">
+    <w:name w:val="Comment Subject Char"/>
+    <w:basedOn w:val="CommentTextChar"/>
+    <w:link w:val="CommentSubject"/>
+    <w:uiPriority w:val="99"/>
+    <w:semiHidden/>
+    <w:rsid w:val="003108EE"/>
+    <w:rPr>
+      <w:b/>
+      <w:bCs/>
+      <w:sz w:val="20"/>
+      <w:szCs w:val="20"/>
+    </w:rPr>
+  </w:style>
+  <w:style w:type="paragraph" w:styleId="BalloonText">
+    <w:name w:val="Balloon Text"/>
+    <w:basedOn w:val="Normal"/>
+    <w:link w:val="BalloonTextChar"/>
+    <w:uiPriority w:val="99"/>
+    <w:semiHidden/>
+    <w:unhideWhenUsed/>
+    <w:rsid w:val="003108EE"/>
+    <w:pPr>
+      <w:spacing w:after="0" w:line="240" w:lineRule="auto"/>
+    </w:pPr>
+    <w:rPr>
+      <w:rFonts w:ascii="Tahoma" w:hAnsi="Tahoma" w:cs="Tahoma"/>
+      <w:sz w:val="16"/>
+      <w:szCs w:val="16"/>
+    </w:rPr>
+  </w:style>
+  <w:style w:type="character" w:customStyle="1" w:styleId="BalloonTextChar">
+    <w:name w:val="Balloon Text Char"/>
+    <w:basedOn w:val="DefaultParagraphFont"/>
+    <w:link w:val="BalloonText"/>
+    <w:uiPriority w:val="99"/>
+    <w:semiHidden/>
+    <w:rsid w:val="003108EE"/>
+    <w:rPr>
+      <w:rFonts w:ascii="Tahoma" w:hAnsi="Tahoma" w:cs="Tahoma"/>
+      <w:sz w:val="16"/>
+      <w:szCs w:val="16"/>
     </w:rPr>
   </w:style>
 </w:styles>
@@ -2969,7 +3599,7 @@
   <a:extraClrSchemeLst/>
   <a:extLst>
     <a:ext uri="{05A4C25C-085E-4340-85A3-A5531E510DB2}">
-      <thm15:themeFamily xmlns:thm15="http://schemas.microsoft.com/office/thememl/2012/main" name="Office Theme" id="{62F939B6-93AF-4DB8-9C6B-D6C7DFDC589F}" vid="{4A3C46E8-61CC-4603-A589-7422A47A8E4A}"/>
+      <thm15:themeFamily xmlns:thm15="http://schemas.microsoft.com/office/thememl/2012/main" xmlns="" name="Office Theme" id="{62F939B6-93AF-4DB8-9C6B-D6C7DFDC589F}" vid="{4A3C46E8-61CC-4603-A589-7422A47A8E4A}"/>
     </a:ext>
   </a:extLst>
 </a:theme>

</xml_diff>